<commit_message>
Formatted code segments as Courier
</commit_message>
<xml_diff>
--- a/Class_Notes.docx
+++ b/Class_Notes.docx
@@ -34,7 +34,15 @@
         <w:spacing w:after="0"/>
       </w:pPr>
       <w:r>
-        <w:t>Repository: gpdowning/oopljpl</w:t>
+        <w:t>Repository</w:t>
+      </w:r>
+      <w:r>
+        <w:t xml:space="preserve"> on github.com</w:t>
+      </w:r>
+      <w:bookmarkStart w:id="0" w:name="_GoBack"/>
+      <w:bookmarkEnd w:id="0"/>
+      <w:r>
+        <w:t>: gpdowning/oopljpl</w:t>
       </w:r>
     </w:p>
     <w:p>
@@ -83,13 +91,27 @@
     <w:p>
       <w:pPr>
         <w:spacing w:after="0"/>
-      </w:pPr>
-      <w:r>
+        <w:rPr>
+          <w:rFonts w:ascii="Courier New" w:hAnsi="Courier New" w:cs="Courier New"/>
+        </w:rPr>
+      </w:pPr>
+      <w:r>
+        <w:rPr>
+          <w:rFonts w:ascii="Courier New" w:hAnsi="Courier New" w:cs="Courier New"/>
+        </w:rPr>
         <w:t>if  __name__ == “__main__” :</w:t>
       </w:r>
     </w:p>
     <w:p>
-      <w:r>
+      <w:pPr>
+        <w:rPr>
+          <w:rFonts w:ascii="Courier New" w:hAnsi="Courier New" w:cs="Courier New"/>
+        </w:rPr>
+      </w:pPr>
+      <w:r>
+        <w:rPr>
+          <w:rFonts w:ascii="Courier New" w:hAnsi="Courier New" w:cs="Courier New"/>
+        </w:rPr>
         <w:tab/>
         <w:t>main()</w:t>
       </w:r>
@@ -468,7 +490,13 @@
     </w:p>
     <w:p>
       <w:r>
-        <w:t>Tupels and lists do not care about contents, but sets do.  Sets have 2 limitations:</w:t>
+        <w:t>Tu</w:t>
+      </w:r>
+      <w:r>
+        <w:t>ple</w:t>
+      </w:r>
+      <w:r>
+        <w:t>s and lists do not care about contents, but sets do.  Sets have 2 limitations:</w:t>
       </w:r>
     </w:p>
     <w:p>
@@ -591,37 +619,89 @@
     <w:p>
       <w:pPr>
         <w:spacing w:after="0"/>
-      </w:pPr>
-      <w:r>
+        <w:rPr>
+          <w:rFonts w:ascii="Courier New" w:hAnsi="Courier New" w:cs="Courier New"/>
+          <w:sz w:val="18"/>
+          <w:szCs w:val="18"/>
+        </w:rPr>
+      </w:pPr>
+      <w:r>
+        <w:rPr>
+          <w:rFonts w:ascii="Courier New" w:hAnsi="Courier New" w:cs="Courier New"/>
+          <w:sz w:val="18"/>
+          <w:szCs w:val="18"/>
+        </w:rPr>
         <w:t>A = [2, 3, 4]</w:t>
       </w:r>
     </w:p>
     <w:p>
       <w:pPr>
         <w:spacing w:after="0"/>
-      </w:pPr>
-      <w:r>
+        <w:rPr>
+          <w:rFonts w:ascii="Courier New" w:hAnsi="Courier New" w:cs="Courier New"/>
+          <w:sz w:val="18"/>
+          <w:szCs w:val="18"/>
+        </w:rPr>
+      </w:pPr>
+      <w:r>
+        <w:rPr>
+          <w:rFonts w:ascii="Courier New" w:hAnsi="Courier New" w:cs="Courier New"/>
+          <w:sz w:val="18"/>
+          <w:szCs w:val="18"/>
+        </w:rPr>
         <w:t>B = A</w:t>
       </w:r>
     </w:p>
     <w:p>
       <w:pPr>
         <w:spacing w:after="0"/>
-      </w:pPr>
-      <w:r>
+        <w:rPr>
+          <w:rFonts w:ascii="Courier New" w:hAnsi="Courier New" w:cs="Courier New"/>
+          <w:sz w:val="18"/>
+          <w:szCs w:val="18"/>
+        </w:rPr>
+      </w:pPr>
+      <w:r>
+        <w:rPr>
+          <w:rFonts w:ascii="Courier New" w:hAnsi="Courier New" w:cs="Courier New"/>
+          <w:sz w:val="18"/>
+          <w:szCs w:val="18"/>
+        </w:rPr>
         <w:t>print(A is B) # this will give true!</w:t>
       </w:r>
     </w:p>
     <w:p>
       <w:pPr>
         <w:spacing w:after="0"/>
-      </w:pPr>
-      <w:r>
+        <w:rPr>
+          <w:rFonts w:ascii="Courier New" w:hAnsi="Courier New" w:cs="Courier New"/>
+          <w:sz w:val="18"/>
+          <w:szCs w:val="18"/>
+        </w:rPr>
+      </w:pPr>
+      <w:r>
+        <w:rPr>
+          <w:rFonts w:ascii="Courier New" w:hAnsi="Courier New" w:cs="Courier New"/>
+          <w:sz w:val="18"/>
+          <w:szCs w:val="18"/>
+        </w:rPr>
         <w:t>A += [5]</w:t>
       </w:r>
     </w:p>
     <w:p>
-      <w:r>
+      <w:pPr>
+        <w:rPr>
+          <w:rFonts w:ascii="Courier New" w:hAnsi="Courier New" w:cs="Courier New"/>
+          <w:sz w:val="18"/>
+          <w:szCs w:val="18"/>
+        </w:rPr>
+      </w:pPr>
+      <w:r>
+        <w:rPr>
+          <w:rFonts w:ascii="Courier New" w:hAnsi="Courier New" w:cs="Courier New"/>
+          <w:sz w:val="18"/>
+          <w:szCs w:val="18"/>
+        </w:rPr>
         <w:t>print(B) # this will give [2, 3, 4, 5] since A and B point to the same memory address</w:t>
       </w:r>
     </w:p>
@@ -633,54 +713,126 @@
     <w:p>
       <w:pPr>
         <w:spacing w:after="0"/>
-      </w:pPr>
-      <w:r>
+        <w:rPr>
+          <w:rFonts w:ascii="Courier New" w:hAnsi="Courier New" w:cs="Courier New"/>
+          <w:sz w:val="18"/>
+          <w:szCs w:val="18"/>
+        </w:rPr>
+      </w:pPr>
+      <w:r>
+        <w:rPr>
+          <w:rFonts w:ascii="Courier New" w:hAnsi="Courier New" w:cs="Courier New"/>
+          <w:sz w:val="18"/>
+          <w:szCs w:val="18"/>
+        </w:rPr>
         <w:t>A = (2, 3, 4)</w:t>
       </w:r>
     </w:p>
     <w:p>
       <w:pPr>
         <w:spacing w:after="0"/>
-      </w:pPr>
-      <w:r>
+        <w:rPr>
+          <w:rFonts w:ascii="Courier New" w:hAnsi="Courier New" w:cs="Courier New"/>
+          <w:sz w:val="18"/>
+          <w:szCs w:val="18"/>
+        </w:rPr>
+      </w:pPr>
+      <w:r>
+        <w:rPr>
+          <w:rFonts w:ascii="Courier New" w:hAnsi="Courier New" w:cs="Courier New"/>
+          <w:sz w:val="18"/>
+          <w:szCs w:val="18"/>
+        </w:rPr>
         <w:t>B = A</w:t>
       </w:r>
     </w:p>
     <w:p>
       <w:pPr>
         <w:spacing w:after="0"/>
-      </w:pPr>
-      <w:r>
+        <w:rPr>
+          <w:rFonts w:ascii="Courier New" w:hAnsi="Courier New" w:cs="Courier New"/>
+          <w:sz w:val="18"/>
+          <w:szCs w:val="18"/>
+        </w:rPr>
+      </w:pPr>
+      <w:r>
+        <w:rPr>
+          <w:rFonts w:ascii="Courier New" w:hAnsi="Courier New" w:cs="Courier New"/>
+          <w:sz w:val="18"/>
+          <w:szCs w:val="18"/>
+        </w:rPr>
+        <w:t>print(A is B) # this will give true!</w:t>
+      </w:r>
+    </w:p>
+    <w:p>
+      <w:pPr>
+        <w:spacing w:after="0"/>
+        <w:rPr>
+          <w:rFonts w:ascii="Courier New" w:hAnsi="Courier New" w:cs="Courier New"/>
+          <w:sz w:val="18"/>
+          <w:szCs w:val="18"/>
+        </w:rPr>
+      </w:pPr>
+      <w:r>
+        <w:rPr>
+          <w:rFonts w:ascii="Courier New" w:hAnsi="Courier New" w:cs="Courier New"/>
+          <w:sz w:val="18"/>
+          <w:szCs w:val="18"/>
+        </w:rPr>
         <w:lastRenderedPageBreak/>
-        <w:t>print(A is B) # this will give true!</w:t>
-      </w:r>
-    </w:p>
-    <w:p>
-      <w:pPr>
-        <w:spacing w:after="0"/>
-      </w:pPr>
-      <w:r>
         <w:t>A += (5,) # hmmm.  Since the original tuple (2, 3, 4) cannot be modified, what occurs is that python creates a new tuple (2, 3, 4, 5) and assigns the address of the new tuple to A</w:t>
       </w:r>
     </w:p>
     <w:p>
       <w:pPr>
         <w:spacing w:after="0"/>
-      </w:pPr>
-      <w:r>
+        <w:rPr>
+          <w:rFonts w:ascii="Courier New" w:hAnsi="Courier New" w:cs="Courier New"/>
+          <w:sz w:val="18"/>
+          <w:szCs w:val="18"/>
+        </w:rPr>
+      </w:pPr>
+      <w:r>
+        <w:rPr>
+          <w:rFonts w:ascii="Courier New" w:hAnsi="Courier New" w:cs="Courier New"/>
+          <w:sz w:val="18"/>
+          <w:szCs w:val="18"/>
+        </w:rPr>
         <w:t>print(A) # gives (2, 3, 4, 5)</w:t>
       </w:r>
     </w:p>
     <w:p>
       <w:pPr>
         <w:spacing w:after="0"/>
-      </w:pPr>
-      <w:r>
+        <w:rPr>
+          <w:rFonts w:ascii="Courier New" w:hAnsi="Courier New" w:cs="Courier New"/>
+          <w:sz w:val="18"/>
+          <w:szCs w:val="18"/>
+        </w:rPr>
+      </w:pPr>
+      <w:r>
+        <w:rPr>
+          <w:rFonts w:ascii="Courier New" w:hAnsi="Courier New" w:cs="Courier New"/>
+          <w:sz w:val="18"/>
+          <w:szCs w:val="18"/>
+        </w:rPr>
         <w:t>print(B) # gives (2, 3, 4)</w:t>
       </w:r>
     </w:p>
     <w:p>
-      <w:r>
+      <w:pPr>
+        <w:rPr>
+          <w:rFonts w:ascii="Courier New" w:hAnsi="Courier New" w:cs="Courier New"/>
+          <w:sz w:val="18"/>
+          <w:szCs w:val="18"/>
+        </w:rPr>
+      </w:pPr>
+      <w:r>
+        <w:rPr>
+          <w:rFonts w:ascii="Courier New" w:hAnsi="Courier New" w:cs="Courier New"/>
+          <w:sz w:val="18"/>
+          <w:szCs w:val="18"/>
+        </w:rPr>
         <w:t>print(A is B) # gives false! A no longer points to the same tuple</w:t>
       </w:r>
     </w:p>
@@ -729,29 +881,71 @@
     <w:p>
       <w:pPr>
         <w:spacing w:after="0"/>
-      </w:pPr>
-      <w:r>
+        <w:rPr>
+          <w:rFonts w:ascii="Courier New" w:hAnsi="Courier New" w:cs="Courier New"/>
+          <w:sz w:val="18"/>
+          <w:szCs w:val="18"/>
+        </w:rPr>
+      </w:pPr>
+      <w:r>
+        <w:rPr>
+          <w:rFonts w:ascii="Courier New" w:hAnsi="Courier New" w:cs="Courier New"/>
+          <w:sz w:val="18"/>
+          <w:szCs w:val="18"/>
+        </w:rPr>
         <w:t>a = [2, 3, 4]</w:t>
       </w:r>
     </w:p>
     <w:p>
       <w:pPr>
         <w:spacing w:after="0"/>
-      </w:pPr>
-      <w:r>
+        <w:rPr>
+          <w:rFonts w:ascii="Courier New" w:hAnsi="Courier New" w:cs="Courier New"/>
+          <w:sz w:val="18"/>
+          <w:szCs w:val="18"/>
+        </w:rPr>
+      </w:pPr>
+      <w:r>
+        <w:rPr>
+          <w:rFonts w:ascii="Courier New" w:hAnsi="Courier New" w:cs="Courier New"/>
+          <w:sz w:val="18"/>
+          <w:szCs w:val="18"/>
+        </w:rPr>
         <w:t>b = [:]</w:t>
       </w:r>
     </w:p>
     <w:p>
       <w:pPr>
         <w:spacing w:after="0"/>
-      </w:pPr>
-      <w:r>
+        <w:rPr>
+          <w:rFonts w:ascii="Courier New" w:hAnsi="Courier New" w:cs="Courier New"/>
+          <w:sz w:val="18"/>
+          <w:szCs w:val="18"/>
+        </w:rPr>
+      </w:pPr>
+      <w:r>
+        <w:rPr>
+          <w:rFonts w:ascii="Courier New" w:hAnsi="Courier New" w:cs="Courier New"/>
+          <w:sz w:val="18"/>
+          <w:szCs w:val="18"/>
+        </w:rPr>
         <w:t>assert a is not b # this will pass!</w:t>
       </w:r>
     </w:p>
     <w:p>
-      <w:r>
+      <w:pPr>
+        <w:rPr>
+          <w:rFonts w:ascii="Courier New" w:hAnsi="Courier New" w:cs="Courier New"/>
+          <w:sz w:val="18"/>
+          <w:szCs w:val="18"/>
+        </w:rPr>
+      </w:pPr>
+      <w:r>
+        <w:rPr>
+          <w:rFonts w:ascii="Courier New" w:hAnsi="Courier New" w:cs="Courier New"/>
+          <w:sz w:val="18"/>
+          <w:szCs w:val="18"/>
+        </w:rPr>
         <w:t>assert a == b # this will also pass</w:t>
       </w:r>
     </w:p>
@@ -824,12 +1018,12 @@
         <w:rPr>
           <w:u w:val="single"/>
         </w:rPr>
+        <w:t>Iteration.py:</w:t>
+      </w:r>
+    </w:p>
+    <w:p>
+      <w:r>
         <w:lastRenderedPageBreak/>
-        <w:t>Iteration.py:</w:t>
-      </w:r>
-    </w:p>
-    <w:p>
-      <w:r>
         <w:t>Certain functions</w:t>
       </w:r>
       <w:r>
@@ -879,133 +1073,305 @@
     <w:p>
       <w:pPr>
         <w:spacing w:after="0"/>
-      </w:pPr>
-      <w:r>
+        <w:rPr>
+          <w:rFonts w:ascii="Courier New" w:hAnsi="Courier New" w:cs="Courier New"/>
+          <w:sz w:val="18"/>
+          <w:szCs w:val="18"/>
+        </w:rPr>
+      </w:pPr>
+      <w:r>
+        <w:rPr>
+          <w:rFonts w:ascii="Courier New" w:hAnsi="Courier New" w:cs="Courier New"/>
+          <w:sz w:val="18"/>
+          <w:szCs w:val="18"/>
+        </w:rPr>
         <w:t>x = count(0) # 0, 1, 2, ...</w:t>
       </w:r>
     </w:p>
     <w:p>
       <w:pPr>
         <w:spacing w:after="0"/>
-      </w:pPr>
-      <w:r>
+        <w:rPr>
+          <w:rFonts w:ascii="Courier New" w:hAnsi="Courier New" w:cs="Courier New"/>
+          <w:sz w:val="18"/>
+          <w:szCs w:val="18"/>
+        </w:rPr>
+      </w:pPr>
+      <w:r>
+        <w:rPr>
+          <w:rFonts w:ascii="Courier New" w:hAnsi="Courier New" w:cs="Courier New"/>
+          <w:sz w:val="18"/>
+          <w:szCs w:val="18"/>
+        </w:rPr>
         <w:t>assert type(x) is count</w:t>
       </w:r>
     </w:p>
     <w:p>
       <w:pPr>
         <w:spacing w:after="0"/>
-      </w:pPr>
-      <w:r>
+        <w:rPr>
+          <w:rFonts w:ascii="Courier New" w:hAnsi="Courier New" w:cs="Courier New"/>
+          <w:sz w:val="18"/>
+          <w:szCs w:val="18"/>
+        </w:rPr>
+      </w:pPr>
+      <w:r>
+        <w:rPr>
+          <w:rFonts w:ascii="Courier New" w:hAnsi="Courier New" w:cs="Courier New"/>
+          <w:sz w:val="18"/>
+          <w:szCs w:val="18"/>
+        </w:rPr>
         <w:t>assert hasattr(x, "__next__")</w:t>
       </w:r>
     </w:p>
     <w:p>
       <w:pPr>
         <w:spacing w:after="0"/>
-      </w:pPr>
-      <w:r>
+        <w:rPr>
+          <w:rFonts w:ascii="Courier New" w:hAnsi="Courier New" w:cs="Courier New"/>
+          <w:sz w:val="18"/>
+          <w:szCs w:val="18"/>
+        </w:rPr>
+      </w:pPr>
+      <w:r>
+        <w:rPr>
+          <w:rFonts w:ascii="Courier New" w:hAnsi="Courier New" w:cs="Courier New"/>
+          <w:sz w:val="18"/>
+          <w:szCs w:val="18"/>
+        </w:rPr>
         <w:t>assert hasattr(x, "__iter__")</w:t>
       </w:r>
     </w:p>
     <w:p>
       <w:pPr>
         <w:spacing w:after="0"/>
-      </w:pPr>
-      <w:r>
+        <w:rPr>
+          <w:rFonts w:ascii="Courier New" w:hAnsi="Courier New" w:cs="Courier New"/>
+          <w:sz w:val="18"/>
+          <w:szCs w:val="18"/>
+        </w:rPr>
+      </w:pPr>
+      <w:r>
+        <w:rPr>
+          <w:rFonts w:ascii="Courier New" w:hAnsi="Courier New" w:cs="Courier New"/>
+          <w:sz w:val="18"/>
+          <w:szCs w:val="18"/>
+        </w:rPr>
         <w:t>assert not hasattr(x, "__getitem__")</w:t>
       </w:r>
     </w:p>
     <w:p>
       <w:pPr>
         <w:spacing w:after="0"/>
-      </w:pPr>
-      <w:r>
+        <w:rPr>
+          <w:rFonts w:ascii="Courier New" w:hAnsi="Courier New" w:cs="Courier New"/>
+          <w:sz w:val="18"/>
+          <w:szCs w:val="18"/>
+        </w:rPr>
+      </w:pPr>
+      <w:r>
+        <w:rPr>
+          <w:rFonts w:ascii="Courier New" w:hAnsi="Courier New" w:cs="Courier New"/>
+          <w:sz w:val="18"/>
+          <w:szCs w:val="18"/>
+        </w:rPr>
         <w:t>#assert (x[0] == 0) # TypeError: 'itertools.count' object is not indexable</w:t>
       </w:r>
     </w:p>
     <w:p>
       <w:pPr>
         <w:spacing w:after="0"/>
-      </w:pPr>
-      <w:r>
+        <w:rPr>
+          <w:rFonts w:ascii="Courier New" w:hAnsi="Courier New" w:cs="Courier New"/>
+          <w:sz w:val="18"/>
+          <w:szCs w:val="18"/>
+        </w:rPr>
+      </w:pPr>
+      <w:r>
+        <w:rPr>
+          <w:rFonts w:ascii="Courier New" w:hAnsi="Courier New" w:cs="Courier New"/>
+          <w:sz w:val="18"/>
+          <w:szCs w:val="18"/>
+        </w:rPr>
         <w:t>s = 0</w:t>
       </w:r>
     </w:p>
     <w:p>
       <w:pPr>
         <w:spacing w:after="0"/>
-      </w:pPr>
-      <w:r>
+        <w:rPr>
+          <w:rFonts w:ascii="Courier New" w:hAnsi="Courier New" w:cs="Courier New"/>
+          <w:sz w:val="18"/>
+          <w:szCs w:val="18"/>
+        </w:rPr>
+      </w:pPr>
+      <w:r>
+        <w:rPr>
+          <w:rFonts w:ascii="Courier New" w:hAnsi="Courier New" w:cs="Courier New"/>
+          <w:sz w:val="18"/>
+          <w:szCs w:val="18"/>
+        </w:rPr>
         <w:t>for v in x :</w:t>
       </w:r>
     </w:p>
     <w:p>
       <w:pPr>
         <w:spacing w:after="0"/>
-      </w:pPr>
-      <w:r>
+        <w:rPr>
+          <w:rFonts w:ascii="Courier New" w:hAnsi="Courier New" w:cs="Courier New"/>
+          <w:sz w:val="18"/>
+          <w:szCs w:val="18"/>
+        </w:rPr>
+      </w:pPr>
+      <w:r>
+        <w:rPr>
+          <w:rFonts w:ascii="Courier New" w:hAnsi="Courier New" w:cs="Courier New"/>
+          <w:sz w:val="18"/>
+          <w:szCs w:val="18"/>
+        </w:rPr>
         <w:t>if v == 10 :</w:t>
       </w:r>
     </w:p>
     <w:p>
       <w:pPr>
         <w:spacing w:after="0"/>
-      </w:pPr>
-      <w:r>
+        <w:rPr>
+          <w:rFonts w:ascii="Courier New" w:hAnsi="Courier New" w:cs="Courier New"/>
+          <w:sz w:val="18"/>
+          <w:szCs w:val="18"/>
+        </w:rPr>
+      </w:pPr>
+      <w:r>
+        <w:rPr>
+          <w:rFonts w:ascii="Courier New" w:hAnsi="Courier New" w:cs="Courier New"/>
+          <w:sz w:val="18"/>
+          <w:szCs w:val="18"/>
+        </w:rPr>
         <w:t>break</w:t>
       </w:r>
     </w:p>
     <w:p>
       <w:pPr>
         <w:spacing w:after="0"/>
-      </w:pPr>
-      <w:r>
+        <w:rPr>
+          <w:rFonts w:ascii="Courier New" w:hAnsi="Courier New" w:cs="Courier New"/>
+          <w:sz w:val="18"/>
+          <w:szCs w:val="18"/>
+        </w:rPr>
+      </w:pPr>
+      <w:r>
+        <w:rPr>
+          <w:rFonts w:ascii="Courier New" w:hAnsi="Courier New" w:cs="Courier New"/>
+          <w:sz w:val="18"/>
+          <w:szCs w:val="18"/>
+        </w:rPr>
         <w:t>s += v</w:t>
       </w:r>
     </w:p>
     <w:p>
       <w:pPr>
         <w:spacing w:after="0"/>
-      </w:pPr>
-      <w:r>
+        <w:rPr>
+          <w:rFonts w:ascii="Courier New" w:hAnsi="Courier New" w:cs="Courier New"/>
+          <w:sz w:val="18"/>
+          <w:szCs w:val="18"/>
+        </w:rPr>
+      </w:pPr>
+      <w:r>
+        <w:rPr>
+          <w:rFonts w:ascii="Courier New" w:hAnsi="Courier New" w:cs="Courier New"/>
+          <w:sz w:val="18"/>
+          <w:szCs w:val="18"/>
+        </w:rPr>
         <w:t>assert s == 45</w:t>
       </w:r>
     </w:p>
     <w:p>
       <w:pPr>
         <w:spacing w:after="0"/>
-      </w:pPr>
-      <w:r>
+        <w:rPr>
+          <w:rFonts w:ascii="Courier New" w:hAnsi="Courier New" w:cs="Courier New"/>
+          <w:sz w:val="18"/>
+          <w:szCs w:val="18"/>
+        </w:rPr>
+      </w:pPr>
+      <w:r>
+        <w:rPr>
+          <w:rFonts w:ascii="Courier New" w:hAnsi="Courier New" w:cs="Courier New"/>
+          <w:sz w:val="18"/>
+          <w:szCs w:val="18"/>
+        </w:rPr>
         <w:t>for v in x :</w:t>
       </w:r>
     </w:p>
     <w:p>
       <w:pPr>
         <w:spacing w:after="0"/>
-      </w:pPr>
-      <w:r>
+        <w:rPr>
+          <w:rFonts w:ascii="Courier New" w:hAnsi="Courier New" w:cs="Courier New"/>
+          <w:sz w:val="18"/>
+          <w:szCs w:val="18"/>
+        </w:rPr>
+      </w:pPr>
+      <w:r>
+        <w:rPr>
+          <w:rFonts w:ascii="Courier New" w:hAnsi="Courier New" w:cs="Courier New"/>
+          <w:sz w:val="18"/>
+          <w:szCs w:val="18"/>
+        </w:rPr>
         <w:t>if v == 20 :</w:t>
       </w:r>
     </w:p>
     <w:p>
       <w:pPr>
         <w:spacing w:after="0"/>
-      </w:pPr>
-      <w:r>
+        <w:rPr>
+          <w:rFonts w:ascii="Courier New" w:hAnsi="Courier New" w:cs="Courier New"/>
+          <w:sz w:val="18"/>
+          <w:szCs w:val="18"/>
+        </w:rPr>
+      </w:pPr>
+      <w:r>
+        <w:rPr>
+          <w:rFonts w:ascii="Courier New" w:hAnsi="Courier New" w:cs="Courier New"/>
+          <w:sz w:val="18"/>
+          <w:szCs w:val="18"/>
+        </w:rPr>
         <w:t>break</w:t>
       </w:r>
     </w:p>
     <w:p>
       <w:pPr>
         <w:spacing w:after="0"/>
-      </w:pPr>
-      <w:r>
+        <w:rPr>
+          <w:rFonts w:ascii="Courier New" w:hAnsi="Courier New" w:cs="Courier New"/>
+          <w:sz w:val="18"/>
+          <w:szCs w:val="18"/>
+        </w:rPr>
+      </w:pPr>
+      <w:r>
+        <w:rPr>
+          <w:rFonts w:ascii="Courier New" w:hAnsi="Courier New" w:cs="Courier New"/>
+          <w:sz w:val="18"/>
+          <w:szCs w:val="18"/>
+        </w:rPr>
         <w:t>s += v</w:t>
       </w:r>
     </w:p>
     <w:p>
-      <w:r>
+      <w:pPr>
+        <w:rPr>
+          <w:rFonts w:ascii="Courier New" w:hAnsi="Courier New" w:cs="Courier New"/>
+          <w:sz w:val="18"/>
+          <w:szCs w:val="18"/>
+        </w:rPr>
+      </w:pPr>
+      <w:r>
+        <w:rPr>
+          <w:rFonts w:ascii="Courier New" w:hAnsi="Courier New" w:cs="Courier New"/>
+          <w:sz w:val="18"/>
+          <w:szCs w:val="18"/>
+        </w:rPr>
         <w:t>assert s == 180</w:t>
       </w:r>
     </w:p>
@@ -1027,130 +1393,296 @@
     <w:p>
       <w:pPr>
         <w:spacing w:after="0"/>
-      </w:pPr>
-      <w:r>
+        <w:rPr>
+          <w:rFonts w:ascii="Courier New" w:hAnsi="Courier New" w:cs="Courier New"/>
+          <w:sz w:val="18"/>
+          <w:szCs w:val="18"/>
+        </w:rPr>
+      </w:pPr>
+      <w:r>
+        <w:rPr>
+          <w:rFonts w:ascii="Courier New" w:hAnsi="Courier New" w:cs="Courier New"/>
+          <w:sz w:val="18"/>
+          <w:szCs w:val="18"/>
+        </w:rPr>
         <w:t>x = [2, 3, 4]</w:t>
       </w:r>
     </w:p>
     <w:p>
       <w:pPr>
         <w:spacing w:after="0"/>
-      </w:pPr>
-      <w:r>
+        <w:rPr>
+          <w:rFonts w:ascii="Courier New" w:hAnsi="Courier New" w:cs="Courier New"/>
+          <w:sz w:val="18"/>
+          <w:szCs w:val="18"/>
+        </w:rPr>
+      </w:pPr>
+      <w:r>
+        <w:rPr>
+          <w:rFonts w:ascii="Courier New" w:hAnsi="Courier New" w:cs="Courier New"/>
+          <w:sz w:val="18"/>
+          <w:szCs w:val="18"/>
+        </w:rPr>
         <w:t>y = [v * 5 for v in x] # list comprehension</w:t>
       </w:r>
     </w:p>
     <w:p>
       <w:pPr>
         <w:spacing w:after="0"/>
-      </w:pPr>
-      <w:r>
+        <w:rPr>
+          <w:rFonts w:ascii="Courier New" w:hAnsi="Courier New" w:cs="Courier New"/>
+          <w:sz w:val="18"/>
+          <w:szCs w:val="18"/>
+        </w:rPr>
+      </w:pPr>
+      <w:r>
+        <w:rPr>
+          <w:rFonts w:ascii="Courier New" w:hAnsi="Courier New" w:cs="Courier New"/>
+          <w:sz w:val="18"/>
+          <w:szCs w:val="18"/>
+        </w:rPr>
         <w:t>assert type(y) is list</w:t>
       </w:r>
     </w:p>
     <w:p>
       <w:pPr>
         <w:spacing w:after="0"/>
-      </w:pPr>
-      <w:r>
+        <w:rPr>
+          <w:rFonts w:ascii="Courier New" w:hAnsi="Courier New" w:cs="Courier New"/>
+          <w:sz w:val="18"/>
+          <w:szCs w:val="18"/>
+        </w:rPr>
+      </w:pPr>
+      <w:r>
+        <w:rPr>
+          <w:rFonts w:ascii="Courier New" w:hAnsi="Courier New" w:cs="Courier New"/>
+          <w:sz w:val="18"/>
+          <w:szCs w:val="18"/>
+        </w:rPr>
         <w:t>assert not hasattr(y, "__next__")</w:t>
       </w:r>
     </w:p>
     <w:p>
       <w:pPr>
         <w:spacing w:after="0"/>
-      </w:pPr>
-      <w:r>
+        <w:rPr>
+          <w:rFonts w:ascii="Courier New" w:hAnsi="Courier New" w:cs="Courier New"/>
+          <w:sz w:val="18"/>
+          <w:szCs w:val="18"/>
+        </w:rPr>
+      </w:pPr>
+      <w:r>
+        <w:rPr>
+          <w:rFonts w:ascii="Courier New" w:hAnsi="Courier New" w:cs="Courier New"/>
+          <w:sz w:val="18"/>
+          <w:szCs w:val="18"/>
+        </w:rPr>
         <w:t>assert hasattr(y, "__iter__")</w:t>
       </w:r>
     </w:p>
     <w:p>
       <w:pPr>
         <w:spacing w:after="0"/>
-      </w:pPr>
-      <w:r>
+        <w:rPr>
+          <w:rFonts w:ascii="Courier New" w:hAnsi="Courier New" w:cs="Courier New"/>
+          <w:sz w:val="18"/>
+          <w:szCs w:val="18"/>
+        </w:rPr>
+      </w:pPr>
+      <w:r>
+        <w:rPr>
+          <w:rFonts w:ascii="Courier New" w:hAnsi="Courier New" w:cs="Courier New"/>
+          <w:sz w:val="18"/>
+          <w:szCs w:val="18"/>
+        </w:rPr>
         <w:t>assert x == [2, 3, 4]</w:t>
       </w:r>
     </w:p>
     <w:p>
-      <w:r>
+      <w:pPr>
+        <w:rPr>
+          <w:rFonts w:ascii="Courier New" w:hAnsi="Courier New" w:cs="Courier New"/>
+          <w:sz w:val="18"/>
+          <w:szCs w:val="18"/>
+        </w:rPr>
+      </w:pPr>
+      <w:r>
+        <w:rPr>
+          <w:rFonts w:ascii="Courier New" w:hAnsi="Courier New" w:cs="Courier New"/>
+          <w:sz w:val="18"/>
+          <w:szCs w:val="18"/>
+        </w:rPr>
+        <w:t>assert y == [10, 15, 20]</w:t>
+      </w:r>
+    </w:p>
+    <w:p>
+      <w:r>
+        <w:t>Functions are actually defined via lambda calculus.  For example, the function add(x, y) is more formally written:</w:t>
+      </w:r>
+    </w:p>
+    <w:p>
+      <w:pPr>
+        <w:rPr>
+          <w:rFonts w:ascii="Courier New" w:hAnsi="Courier New" w:cs="Courier New"/>
+          <w:sz w:val="18"/>
+          <w:szCs w:val="18"/>
+        </w:rPr>
+      </w:pPr>
+      <w:r>
+        <w:rPr>
+          <w:rFonts w:ascii="Courier New" w:hAnsi="Courier New" w:cs="Courier New"/>
+          <w:sz w:val="18"/>
+          <w:szCs w:val="18"/>
+        </w:rPr>
+        <w:t>add = lambda x, y: x + y</w:t>
+      </w:r>
+    </w:p>
+    <w:p>
+      <w:r>
+        <w:t>This is the assignment of a function to the name “add.”  We can even call the function directly without a name:</w:t>
+      </w:r>
+    </w:p>
+    <w:p>
+      <w:pPr>
+        <w:spacing w:after="0"/>
+        <w:rPr>
+          <w:rFonts w:ascii="Courier New" w:hAnsi="Courier New" w:cs="Courier New"/>
+          <w:sz w:val="18"/>
+          <w:szCs w:val="18"/>
+        </w:rPr>
+      </w:pPr>
+      <w:r>
+        <w:rPr>
+          <w:rFonts w:ascii="Courier New" w:hAnsi="Courier New" w:cs="Courier New"/>
+          <w:sz w:val="18"/>
+          <w:szCs w:val="18"/>
+        </w:rPr>
         <w:lastRenderedPageBreak/>
-        <w:t>assert y == [10, 15, 20]</w:t>
-      </w:r>
-    </w:p>
-    <w:p>
-      <w:r>
-        <w:t>Functions are actually defined via lambda calculus.  For example, the function add(x, y) is more formally written:</w:t>
-      </w:r>
-    </w:p>
-    <w:p>
-      <w:r>
-        <w:t>add = lambda x, y: x + y</w:t>
-      </w:r>
-    </w:p>
-    <w:p>
-      <w:r>
-        <w:t>This is the assignment of a function to the name “add.”  We can even call the function directly without a name:</w:t>
-      </w:r>
-    </w:p>
-    <w:p>
-      <w:pPr>
-        <w:spacing w:after="0"/>
-      </w:pPr>
-      <w:r>
         <w:t>x = [2, 3, 4]</w:t>
       </w:r>
     </w:p>
     <w:p>
       <w:pPr>
         <w:spacing w:after="0"/>
-      </w:pPr>
-      <w:r>
+        <w:rPr>
+          <w:rFonts w:ascii="Courier New" w:hAnsi="Courier New" w:cs="Courier New"/>
+          <w:sz w:val="18"/>
+          <w:szCs w:val="18"/>
+        </w:rPr>
+      </w:pPr>
+      <w:r>
+        <w:rPr>
+          <w:rFonts w:ascii="Courier New" w:hAnsi="Courier New" w:cs="Courier New"/>
+          <w:sz w:val="18"/>
+          <w:szCs w:val="18"/>
+        </w:rPr>
         <w:t>y = map(lambda v : v * 5, x)</w:t>
       </w:r>
     </w:p>
     <w:p>
       <w:pPr>
         <w:spacing w:after="0"/>
-      </w:pPr>
-      <w:r>
+        <w:rPr>
+          <w:rFonts w:ascii="Courier New" w:hAnsi="Courier New" w:cs="Courier New"/>
+          <w:sz w:val="18"/>
+          <w:szCs w:val="18"/>
+        </w:rPr>
+      </w:pPr>
+      <w:r>
+        <w:rPr>
+          <w:rFonts w:ascii="Courier New" w:hAnsi="Courier New" w:cs="Courier New"/>
+          <w:sz w:val="18"/>
+          <w:szCs w:val="18"/>
+        </w:rPr>
         <w:t>assert type(y) is map</w:t>
       </w:r>
     </w:p>
     <w:p>
       <w:pPr>
         <w:spacing w:after="0"/>
-      </w:pPr>
-      <w:r>
+        <w:rPr>
+          <w:rFonts w:ascii="Courier New" w:hAnsi="Courier New" w:cs="Courier New"/>
+          <w:sz w:val="18"/>
+          <w:szCs w:val="18"/>
+        </w:rPr>
+      </w:pPr>
+      <w:r>
+        <w:rPr>
+          <w:rFonts w:ascii="Courier New" w:hAnsi="Courier New" w:cs="Courier New"/>
+          <w:sz w:val="18"/>
+          <w:szCs w:val="18"/>
+        </w:rPr>
         <w:t>assert hasattr(y, "__next__")</w:t>
       </w:r>
     </w:p>
     <w:p>
       <w:pPr>
         <w:spacing w:after="0"/>
-      </w:pPr>
-      <w:r>
+        <w:rPr>
+          <w:rFonts w:ascii="Courier New" w:hAnsi="Courier New" w:cs="Courier New"/>
+          <w:sz w:val="18"/>
+          <w:szCs w:val="18"/>
+        </w:rPr>
+      </w:pPr>
+      <w:r>
+        <w:rPr>
+          <w:rFonts w:ascii="Courier New" w:hAnsi="Courier New" w:cs="Courier New"/>
+          <w:sz w:val="18"/>
+          <w:szCs w:val="18"/>
+        </w:rPr>
         <w:t>assert hasattr(y, "__iter__")</w:t>
       </w:r>
     </w:p>
     <w:p>
       <w:pPr>
         <w:spacing w:after="0"/>
-      </w:pPr>
-      <w:r>
+        <w:rPr>
+          <w:rFonts w:ascii="Courier New" w:hAnsi="Courier New" w:cs="Courier New"/>
+          <w:sz w:val="18"/>
+          <w:szCs w:val="18"/>
+        </w:rPr>
+      </w:pPr>
+      <w:r>
+        <w:rPr>
+          <w:rFonts w:ascii="Courier New" w:hAnsi="Courier New" w:cs="Courier New"/>
+          <w:sz w:val="18"/>
+          <w:szCs w:val="18"/>
+        </w:rPr>
         <w:t>assert x == [2, 3, 4]</w:t>
       </w:r>
     </w:p>
     <w:p>
       <w:pPr>
         <w:spacing w:after="0"/>
-      </w:pPr>
-      <w:r>
+        <w:rPr>
+          <w:rFonts w:ascii="Courier New" w:hAnsi="Courier New" w:cs="Courier New"/>
+          <w:sz w:val="18"/>
+          <w:szCs w:val="18"/>
+        </w:rPr>
+      </w:pPr>
+      <w:r>
+        <w:rPr>
+          <w:rFonts w:ascii="Courier New" w:hAnsi="Courier New" w:cs="Courier New"/>
+          <w:sz w:val="18"/>
+          <w:szCs w:val="18"/>
+        </w:rPr>
         <w:t>assert list(y) == [10, 15, 20]</w:t>
       </w:r>
     </w:p>
     <w:p>
-      <w:r>
+      <w:pPr>
+        <w:rPr>
+          <w:rFonts w:ascii="Courier New" w:hAnsi="Courier New" w:cs="Courier New"/>
+          <w:sz w:val="18"/>
+          <w:szCs w:val="18"/>
+        </w:rPr>
+      </w:pPr>
+      <w:r>
+        <w:rPr>
+          <w:rFonts w:ascii="Courier New" w:hAnsi="Courier New" w:cs="Courier New"/>
+          <w:sz w:val="18"/>
+          <w:szCs w:val="18"/>
+        </w:rPr>
         <w:t>assert list(y) == []</w:t>
       </w:r>
     </w:p>
@@ -1181,53 +1713,125 @@
     <w:p>
       <w:pPr>
         <w:spacing w:after="0"/>
-      </w:pPr>
-      <w:r>
+        <w:rPr>
+          <w:rFonts w:ascii="Courier New" w:hAnsi="Courier New" w:cs="Courier New"/>
+          <w:sz w:val="18"/>
+          <w:szCs w:val="18"/>
+        </w:rPr>
+      </w:pPr>
+      <w:r>
+        <w:rPr>
+          <w:rFonts w:ascii="Courier New" w:hAnsi="Courier New" w:cs="Courier New"/>
+          <w:sz w:val="18"/>
+          <w:szCs w:val="18"/>
+        </w:rPr>
         <w:t>x = [2, 3, 4, 5, 6]</w:t>
       </w:r>
     </w:p>
     <w:p>
       <w:pPr>
         <w:spacing w:after="0"/>
-      </w:pPr>
-      <w:r>
+        <w:rPr>
+          <w:rFonts w:ascii="Courier New" w:hAnsi="Courier New" w:cs="Courier New"/>
+          <w:sz w:val="18"/>
+          <w:szCs w:val="18"/>
+        </w:rPr>
+      </w:pPr>
+      <w:r>
+        <w:rPr>
+          <w:rFonts w:ascii="Courier New" w:hAnsi="Courier New" w:cs="Courier New"/>
+          <w:sz w:val="18"/>
+          <w:szCs w:val="18"/>
+        </w:rPr>
         <w:t>y = []</w:t>
       </w:r>
     </w:p>
     <w:p>
       <w:pPr>
         <w:spacing w:after="0"/>
-      </w:pPr>
-      <w:r>
+        <w:rPr>
+          <w:rFonts w:ascii="Courier New" w:hAnsi="Courier New" w:cs="Courier New"/>
+          <w:sz w:val="18"/>
+          <w:szCs w:val="18"/>
+        </w:rPr>
+      </w:pPr>
+      <w:r>
+        <w:rPr>
+          <w:rFonts w:ascii="Courier New" w:hAnsi="Courier New" w:cs="Courier New"/>
+          <w:sz w:val="18"/>
+          <w:szCs w:val="18"/>
+        </w:rPr>
         <w:t>for v in x :</w:t>
       </w:r>
     </w:p>
     <w:p>
       <w:pPr>
         <w:spacing w:after="0"/>
-      </w:pPr>
-      <w:r>
+        <w:rPr>
+          <w:rFonts w:ascii="Courier New" w:hAnsi="Courier New" w:cs="Courier New"/>
+          <w:sz w:val="18"/>
+          <w:szCs w:val="18"/>
+        </w:rPr>
+      </w:pPr>
+      <w:r>
+        <w:rPr>
+          <w:rFonts w:ascii="Courier New" w:hAnsi="Courier New" w:cs="Courier New"/>
+          <w:sz w:val="18"/>
+          <w:szCs w:val="18"/>
+        </w:rPr>
         <w:t>if v % 2 :</w:t>
       </w:r>
     </w:p>
     <w:p>
       <w:pPr>
         <w:spacing w:after="0"/>
-      </w:pPr>
-      <w:r>
+        <w:rPr>
+          <w:rFonts w:ascii="Courier New" w:hAnsi="Courier New" w:cs="Courier New"/>
+          <w:sz w:val="18"/>
+          <w:szCs w:val="18"/>
+        </w:rPr>
+      </w:pPr>
+      <w:r>
+        <w:rPr>
+          <w:rFonts w:ascii="Courier New" w:hAnsi="Courier New" w:cs="Courier New"/>
+          <w:sz w:val="18"/>
+          <w:szCs w:val="18"/>
+        </w:rPr>
         <w:t>y += [v * 5]</w:t>
       </w:r>
     </w:p>
     <w:p>
       <w:pPr>
         <w:spacing w:after="0"/>
-      </w:pPr>
-      <w:r>
+        <w:rPr>
+          <w:rFonts w:ascii="Courier New" w:hAnsi="Courier New" w:cs="Courier New"/>
+          <w:sz w:val="18"/>
+          <w:szCs w:val="18"/>
+        </w:rPr>
+      </w:pPr>
+      <w:r>
+        <w:rPr>
+          <w:rFonts w:ascii="Courier New" w:hAnsi="Courier New" w:cs="Courier New"/>
+          <w:sz w:val="18"/>
+          <w:szCs w:val="18"/>
+        </w:rPr>
         <w:t>assert x == [2, 3, 4, 5, 6]</w:t>
       </w:r>
     </w:p>
     <w:p>
-      <w:r>
+      <w:pPr>
+        <w:rPr>
+          <w:rFonts w:ascii="Courier New" w:hAnsi="Courier New" w:cs="Courier New"/>
+          <w:sz w:val="18"/>
+          <w:szCs w:val="18"/>
+        </w:rPr>
+      </w:pPr>
+      <w:r>
+        <w:rPr>
+          <w:rFonts w:ascii="Courier New" w:hAnsi="Courier New" w:cs="Courier New"/>
+          <w:sz w:val="18"/>
+          <w:szCs w:val="18"/>
+        </w:rPr>
         <w:t>assert y == [ 15, 25]</w:t>
       </w:r>
     </w:p>
@@ -1242,29 +1846,71 @@
     <w:p>
       <w:pPr>
         <w:spacing w:after="0"/>
-      </w:pPr>
-      <w:r>
+        <w:rPr>
+          <w:rFonts w:ascii="Courier New" w:hAnsi="Courier New" w:cs="Courier New"/>
+          <w:sz w:val="18"/>
+          <w:szCs w:val="18"/>
+        </w:rPr>
+      </w:pPr>
+      <w:r>
+        <w:rPr>
+          <w:rFonts w:ascii="Courier New" w:hAnsi="Courier New" w:cs="Courier New"/>
+          <w:sz w:val="18"/>
+          <w:szCs w:val="18"/>
+        </w:rPr>
         <w:t>x = [2, 3, 4, 5, 6]</w:t>
       </w:r>
     </w:p>
     <w:p>
       <w:pPr>
         <w:spacing w:after="0"/>
-      </w:pPr>
-      <w:r>
+        <w:rPr>
+          <w:rFonts w:ascii="Courier New" w:hAnsi="Courier New" w:cs="Courier New"/>
+          <w:sz w:val="18"/>
+          <w:szCs w:val="18"/>
+        </w:rPr>
+      </w:pPr>
+      <w:r>
+        <w:rPr>
+          <w:rFonts w:ascii="Courier New" w:hAnsi="Courier New" w:cs="Courier New"/>
+          <w:sz w:val="18"/>
+          <w:szCs w:val="18"/>
+        </w:rPr>
         <w:t>y = [v * 5 for v in x if v % 2]</w:t>
       </w:r>
     </w:p>
     <w:p>
       <w:pPr>
         <w:spacing w:after="0"/>
-      </w:pPr>
-      <w:r>
+        <w:rPr>
+          <w:rFonts w:ascii="Courier New" w:hAnsi="Courier New" w:cs="Courier New"/>
+          <w:sz w:val="18"/>
+          <w:szCs w:val="18"/>
+        </w:rPr>
+      </w:pPr>
+      <w:r>
+        <w:rPr>
+          <w:rFonts w:ascii="Courier New" w:hAnsi="Courier New" w:cs="Courier New"/>
+          <w:sz w:val="18"/>
+          <w:szCs w:val="18"/>
+        </w:rPr>
         <w:t>assert x == [ 2, 3, 4, 5, 6]</w:t>
       </w:r>
     </w:p>
     <w:p>
-      <w:r>
+      <w:pPr>
+        <w:rPr>
+          <w:rFonts w:ascii="Courier New" w:hAnsi="Courier New" w:cs="Courier New"/>
+          <w:sz w:val="18"/>
+          <w:szCs w:val="18"/>
+        </w:rPr>
+      </w:pPr>
+      <w:r>
+        <w:rPr>
+          <w:rFonts w:ascii="Courier New" w:hAnsi="Courier New" w:cs="Courier New"/>
+          <w:sz w:val="18"/>
+          <w:szCs w:val="18"/>
+        </w:rPr>
         <w:t>assert y == [ 15, 25]</w:t>
       </w:r>
     </w:p>
@@ -1280,13 +1926,770 @@
     </w:p>
     <w:p>
       <w:r>
+        <w:t>The functions filter, zip, and map can aid in iteration.</w:t>
+      </w:r>
+    </w:p>
+    <w:p>
+      <w:r>
+        <w:t>Functions all() and any() are designed to return Booleans if everything in the iterable argument is true (all) or at least one element is true (any).</w:t>
+      </w:r>
+    </w:p>
+    <w:p>
+      <w:r>
+        <w:rPr>
+          <w:i/>
+        </w:rPr>
+        <w:t>Day 3:</w:t>
+      </w:r>
+    </w:p>
+    <w:p>
+      <w:r>
+        <w:t>It may be possible to optimize code by using a lambda function to reduce (or eliminate entirely) the amount of storage needed to keep intermediate results.</w:t>
+      </w:r>
+    </w:p>
+    <w:p>
+      <w:r>
+        <w:t>Best use case for a generator is for cases where you don’t intend, on average, to exhaust the generator.  Otherwise, it is debatable whether it is faster to make a list or use a generator.</w:t>
+      </w:r>
+    </w:p>
+    <w:p>
+      <w:r>
+        <w:rPr>
+          <w:u w:val="single"/>
+        </w:rPr>
+        <w:t>Assignment.py:</w:t>
+      </w:r>
+    </w:p>
+    <w:p>
+      <w:r>
+        <w:t>Multiple variables can be assigned on one line.  This is called parallel assignment:</w:t>
+      </w:r>
+    </w:p>
+    <w:p>
+      <w:pPr>
+        <w:spacing w:after="0"/>
+        <w:rPr>
+          <w:rFonts w:ascii="Courier New" w:hAnsi="Courier New" w:cs="Courier New"/>
+          <w:sz w:val="18"/>
+          <w:szCs w:val="18"/>
+        </w:rPr>
+      </w:pPr>
+      <w:r>
+        <w:rPr>
+          <w:rFonts w:ascii="Courier New" w:hAnsi="Courier New" w:cs="Courier New"/>
+          <w:sz w:val="18"/>
+          <w:szCs w:val="18"/>
+        </w:rPr>
         <w:lastRenderedPageBreak/>
-        <w:t>The functions filter, zip, and map can aid in iteration.</w:t>
-      </w:r>
-    </w:p>
-    <w:p>
-      <w:r>
-        <w:t>Functions all() and any() are designed to return Booleans if everything in the iterable argument is true (all) or at least one element is true (any).</w:t>
+        <w:t>i, j = 2, 3</w:t>
+      </w:r>
+    </w:p>
+    <w:p>
+      <w:pPr>
+        <w:spacing w:after="0"/>
+        <w:rPr>
+          <w:rFonts w:ascii="Courier New" w:hAnsi="Courier New" w:cs="Courier New"/>
+          <w:sz w:val="18"/>
+          <w:szCs w:val="18"/>
+        </w:rPr>
+      </w:pPr>
+      <w:r>
+        <w:rPr>
+          <w:rFonts w:ascii="Courier New" w:hAnsi="Courier New" w:cs="Courier New"/>
+          <w:sz w:val="18"/>
+          <w:szCs w:val="18"/>
+        </w:rPr>
+        <w:t>assert i == 2</w:t>
+      </w:r>
+    </w:p>
+    <w:p>
+      <w:pPr>
+        <w:rPr>
+          <w:rFonts w:ascii="Courier New" w:hAnsi="Courier New" w:cs="Courier New"/>
+          <w:sz w:val="18"/>
+          <w:szCs w:val="18"/>
+        </w:rPr>
+      </w:pPr>
+      <w:r>
+        <w:rPr>
+          <w:rFonts w:ascii="Courier New" w:hAnsi="Courier New" w:cs="Courier New"/>
+          <w:sz w:val="18"/>
+          <w:szCs w:val="18"/>
+        </w:rPr>
+        <w:t>assert j == 3</w:t>
+      </w:r>
+    </w:p>
+    <w:p>
+      <w:r>
+        <w:t>We can also enclose the left-hand side with either () or [], but this does not imply that the LHS is either a tuple or list.  This is merely an alternative syntax for parallel assignment.</w:t>
+      </w:r>
+    </w:p>
+    <w:p>
+      <w:r>
+        <w:t>No temporary swap:</w:t>
+      </w:r>
+    </w:p>
+    <w:p>
+      <w:pPr>
+        <w:spacing w:after="0"/>
+        <w:rPr>
+          <w:rFonts w:ascii="Courier New" w:hAnsi="Courier New" w:cs="Courier New"/>
+          <w:sz w:val="18"/>
+          <w:szCs w:val="18"/>
+        </w:rPr>
+      </w:pPr>
+      <w:r>
+        <w:rPr>
+          <w:rFonts w:ascii="Courier New" w:hAnsi="Courier New" w:cs="Courier New"/>
+          <w:sz w:val="18"/>
+          <w:szCs w:val="18"/>
+        </w:rPr>
+        <w:t>i = 2</w:t>
+      </w:r>
+    </w:p>
+    <w:p>
+      <w:pPr>
+        <w:spacing w:after="0"/>
+        <w:rPr>
+          <w:rFonts w:ascii="Courier New" w:hAnsi="Courier New" w:cs="Courier New"/>
+          <w:sz w:val="18"/>
+          <w:szCs w:val="18"/>
+        </w:rPr>
+      </w:pPr>
+      <w:r>
+        <w:rPr>
+          <w:rFonts w:ascii="Courier New" w:hAnsi="Courier New" w:cs="Courier New"/>
+          <w:sz w:val="18"/>
+          <w:szCs w:val="18"/>
+        </w:rPr>
+        <w:t>j = 3</w:t>
+      </w:r>
+    </w:p>
+    <w:p>
+      <w:pPr>
+        <w:rPr>
+          <w:rFonts w:ascii="Courier New" w:hAnsi="Courier New" w:cs="Courier New"/>
+          <w:sz w:val="18"/>
+          <w:szCs w:val="18"/>
+        </w:rPr>
+      </w:pPr>
+      <w:r>
+        <w:rPr>
+          <w:rFonts w:ascii="Courier New" w:hAnsi="Courier New" w:cs="Courier New"/>
+          <w:sz w:val="18"/>
+          <w:szCs w:val="18"/>
+        </w:rPr>
+        <w:t>i, j = j, i</w:t>
+      </w:r>
+    </w:p>
+    <w:p>
+      <w:r>
+        <w:t>We can have a function demand an iterable of a certain length by using ():</w:t>
+      </w:r>
+    </w:p>
+    <w:p>
+      <w:pPr>
+        <w:rPr>
+          <w:rFonts w:ascii="Courier New" w:hAnsi="Courier New" w:cs="Courier New"/>
+        </w:rPr>
+      </w:pPr>
+      <w:r>
+        <w:rPr>
+          <w:rFonts w:ascii="Courier New" w:hAnsi="Courier New" w:cs="Courier New"/>
+        </w:rPr>
+        <w:t>def f((x, y), z) :</w:t>
+      </w:r>
+    </w:p>
+    <w:p>
+      <w:r>
+        <w:t>This function insists that the first argument must be an iterable of length 2.</w:t>
+      </w:r>
+    </w:p>
+    <w:p>
+      <w:r>
+        <w:rPr>
+          <w:u w:val="single"/>
+        </w:rPr>
+        <w:t>FunctionKeywords.py:</w:t>
+      </w:r>
+    </w:p>
+    <w:p>
+      <w:r>
+        <w:t>Named assignment is possible in lieu of positional assignment.  The two can even be mixed, as long as all the positional assignments are done before named assignments.</w:t>
+      </w:r>
+    </w:p>
+    <w:p>
+      <w:pPr>
+        <w:spacing w:after="0"/>
+        <w:rPr>
+          <w:rFonts w:ascii="Courier New" w:hAnsi="Courier New" w:cs="Courier New"/>
+          <w:sz w:val="18"/>
+          <w:szCs w:val="18"/>
+        </w:rPr>
+      </w:pPr>
+      <w:r>
+        <w:rPr>
+          <w:rFonts w:ascii="Courier New" w:hAnsi="Courier New" w:cs="Courier New"/>
+          <w:sz w:val="18"/>
+          <w:szCs w:val="18"/>
+        </w:rPr>
+        <w:t>def f (x, y, z) :</w:t>
+      </w:r>
+    </w:p>
+    <w:p>
+      <w:pPr>
+        <w:spacing w:after="0"/>
+        <w:rPr>
+          <w:rFonts w:ascii="Courier New" w:hAnsi="Courier New" w:cs="Courier New"/>
+          <w:sz w:val="18"/>
+          <w:szCs w:val="18"/>
+        </w:rPr>
+      </w:pPr>
+      <w:r>
+        <w:rPr>
+          <w:rFonts w:ascii="Courier New" w:hAnsi="Courier New" w:cs="Courier New"/>
+          <w:sz w:val="18"/>
+          <w:szCs w:val="18"/>
+        </w:rPr>
+        <w:t>return [x, y, z]</w:t>
+      </w:r>
+    </w:p>
+    <w:p>
+      <w:pPr>
+        <w:spacing w:after="0"/>
+        <w:rPr>
+          <w:rFonts w:ascii="Courier New" w:hAnsi="Courier New" w:cs="Courier New"/>
+          <w:sz w:val="18"/>
+          <w:szCs w:val="18"/>
+        </w:rPr>
+      </w:pPr>
+      <w:r>
+        <w:rPr>
+          <w:rFonts w:ascii="Courier New" w:hAnsi="Courier New" w:cs="Courier New"/>
+          <w:sz w:val="18"/>
+          <w:szCs w:val="18"/>
+        </w:rPr>
+        <w:t>assert f(2, 3, 4) == [2, 3, 4]</w:t>
+      </w:r>
+    </w:p>
+    <w:p>
+      <w:pPr>
+        <w:spacing w:after="0"/>
+        <w:rPr>
+          <w:rFonts w:ascii="Courier New" w:hAnsi="Courier New" w:cs="Courier New"/>
+          <w:sz w:val="18"/>
+          <w:szCs w:val="18"/>
+        </w:rPr>
+      </w:pPr>
+      <w:r>
+        <w:rPr>
+          <w:rFonts w:ascii="Courier New" w:hAnsi="Courier New" w:cs="Courier New"/>
+          <w:sz w:val="18"/>
+          <w:szCs w:val="18"/>
+        </w:rPr>
+        <w:t>#f(2, 3) # TypeError: f() takes exactly 3 arguments (2 given)</w:t>
+      </w:r>
+    </w:p>
+    <w:p>
+      <w:pPr>
+        <w:spacing w:after="0"/>
+        <w:rPr>
+          <w:rFonts w:ascii="Courier New" w:hAnsi="Courier New" w:cs="Courier New"/>
+          <w:sz w:val="18"/>
+          <w:szCs w:val="18"/>
+        </w:rPr>
+      </w:pPr>
+      <w:r>
+        <w:rPr>
+          <w:rFonts w:ascii="Courier New" w:hAnsi="Courier New" w:cs="Courier New"/>
+          <w:sz w:val="18"/>
+          <w:szCs w:val="18"/>
+        </w:rPr>
+        <w:t>#f(2, 3, 4, 5) # TypeError: f() takes exactly 3 arguments (4 given)</w:t>
+      </w:r>
+    </w:p>
+    <w:p>
+      <w:pPr>
+        <w:spacing w:after="0"/>
+        <w:rPr>
+          <w:rFonts w:ascii="Courier New" w:hAnsi="Courier New" w:cs="Courier New"/>
+          <w:sz w:val="18"/>
+          <w:szCs w:val="18"/>
+        </w:rPr>
+      </w:pPr>
+      <w:r>
+        <w:rPr>
+          <w:rFonts w:ascii="Courier New" w:hAnsi="Courier New" w:cs="Courier New"/>
+          <w:sz w:val="18"/>
+          <w:szCs w:val="18"/>
+        </w:rPr>
+        <w:t>assert f(2, z = 4, y = 3) == [2, 3, 4]</w:t>
+      </w:r>
+    </w:p>
+    <w:p>
+      <w:pPr>
+        <w:spacing w:after="0"/>
+        <w:rPr>
+          <w:rFonts w:ascii="Courier New" w:hAnsi="Courier New" w:cs="Courier New"/>
+          <w:sz w:val="18"/>
+          <w:szCs w:val="18"/>
+        </w:rPr>
+      </w:pPr>
+      <w:r>
+        <w:rPr>
+          <w:rFonts w:ascii="Courier New" w:hAnsi="Courier New" w:cs="Courier New"/>
+          <w:sz w:val="18"/>
+          <w:szCs w:val="18"/>
+        </w:rPr>
+        <w:t>#f(z = 4, 3, x = 2) # SyntaxError: non-keyword arg after keyword arg</w:t>
+      </w:r>
+    </w:p>
+    <w:p>
+      <w:pPr>
+        <w:spacing w:after="0"/>
+        <w:rPr>
+          <w:rFonts w:ascii="Courier New" w:hAnsi="Courier New" w:cs="Courier New"/>
+          <w:sz w:val="18"/>
+          <w:szCs w:val="18"/>
+        </w:rPr>
+      </w:pPr>
+      <w:r>
+        <w:rPr>
+          <w:rFonts w:ascii="Courier New" w:hAnsi="Courier New" w:cs="Courier New"/>
+          <w:sz w:val="18"/>
+          <w:szCs w:val="18"/>
+        </w:rPr>
+        <w:t>#f(2, z = 4, x = 2) # TypeError: f() got multiple values for keyword argument 'x'</w:t>
+      </w:r>
+    </w:p>
+    <w:p>
+      <w:pPr>
+        <w:rPr>
+          <w:rFonts w:ascii="Courier New" w:hAnsi="Courier New" w:cs="Courier New"/>
+          <w:sz w:val="18"/>
+          <w:szCs w:val="18"/>
+        </w:rPr>
+      </w:pPr>
+      <w:r>
+        <w:rPr>
+          <w:rFonts w:ascii="Courier New" w:hAnsi="Courier New" w:cs="Courier New"/>
+          <w:sz w:val="18"/>
+          <w:szCs w:val="18"/>
+        </w:rPr>
+        <w:t>#f(2, z = 4, a = 5) # TypeError: f() got an unexpected keyword argument 'a'</w:t>
+      </w:r>
+    </w:p>
+    <w:p>
+      <w:r>
+        <w:t>Caution – positional assignments must use the names provided by the function.  If the name of those arguments change, then the function call will fail if they are not altered accordingly.</w:t>
+      </w:r>
+    </w:p>
+    <w:p>
+      <w:r>
+        <w:rPr>
+          <w:u w:val="single"/>
+        </w:rPr>
+        <w:t>FunctionDefaults.py:</w:t>
+      </w:r>
+    </w:p>
+    <w:p>
+      <w:r>
+        <w:t>Similar to how positional assignments must precede named assignments, required arguments in a function prototype must precede default assignments:</w:t>
+      </w:r>
+    </w:p>
+    <w:p>
+      <w:pPr>
+        <w:spacing w:after="0"/>
+        <w:rPr>
+          <w:rFonts w:ascii="Courier New" w:hAnsi="Courier New" w:cs="Courier New"/>
+          <w:sz w:val="18"/>
+          <w:szCs w:val="18"/>
+        </w:rPr>
+      </w:pPr>
+      <w:r>
+        <w:rPr>
+          <w:rFonts w:ascii="Courier New" w:hAnsi="Courier New" w:cs="Courier New"/>
+          <w:sz w:val="18"/>
+          <w:szCs w:val="18"/>
+        </w:rPr>
+        <w:t>#def g (x, y = 3, z) : # SyntaxError: non-default argument follows default argument</w:t>
+      </w:r>
+    </w:p>
+    <w:p>
+      <w:pPr>
+        <w:spacing w:after="0"/>
+        <w:rPr>
+          <w:rFonts w:ascii="Courier New" w:hAnsi="Courier New" w:cs="Courier New"/>
+          <w:sz w:val="18"/>
+          <w:szCs w:val="18"/>
+        </w:rPr>
+      </w:pPr>
+      <w:r>
+        <w:rPr>
+          <w:rFonts w:ascii="Courier New" w:hAnsi="Courier New" w:cs="Courier New"/>
+          <w:sz w:val="18"/>
+          <w:szCs w:val="18"/>
+        </w:rPr>
+        <w:t># return [x, y, z]</w:t>
+      </w:r>
+    </w:p>
+    <w:p>
+      <w:pPr>
+        <w:spacing w:after="0"/>
+        <w:rPr>
+          <w:rFonts w:ascii="Courier New" w:hAnsi="Courier New" w:cs="Courier New"/>
+          <w:sz w:val="18"/>
+          <w:szCs w:val="18"/>
+        </w:rPr>
+      </w:pPr>
+    </w:p>
+    <w:p>
+      <w:pPr>
+        <w:spacing w:after="0"/>
+        <w:rPr>
+          <w:rFonts w:ascii="Courier New" w:hAnsi="Courier New" w:cs="Courier New"/>
+          <w:sz w:val="18"/>
+          <w:szCs w:val="18"/>
+        </w:rPr>
+      </w:pPr>
+      <w:r>
+        <w:rPr>
+          <w:rFonts w:ascii="Courier New" w:hAnsi="Courier New" w:cs="Courier New"/>
+          <w:sz w:val="18"/>
+          <w:szCs w:val="18"/>
+        </w:rPr>
+        <w:t>def g (x = 2, y = 3, z = 4) : # everything has a default</w:t>
+      </w:r>
+    </w:p>
+    <w:p>
+      <w:pPr>
+        <w:rPr>
+          <w:rFonts w:ascii="Courier New" w:hAnsi="Courier New" w:cs="Courier New"/>
+          <w:sz w:val="18"/>
+          <w:szCs w:val="18"/>
+        </w:rPr>
+      </w:pPr>
+      <w:r>
+        <w:rPr>
+          <w:rFonts w:ascii="Courier New" w:hAnsi="Courier New" w:cs="Courier New"/>
+          <w:sz w:val="18"/>
+          <w:szCs w:val="18"/>
+        </w:rPr>
+        <w:t>return [x, y, z]</w:t>
+      </w:r>
+    </w:p>
+    <w:p>
+      <w:r>
+        <w:t>Setting a default to a mutable object is dangerous because the defaulting only occurs once!  Consequently, mutable defaults have memory that can happen from call to call when the default is used.</w:t>
+      </w:r>
+      <w:r>
+        <w:t xml:space="preserve">  Usage of the keyword None (equivalent to NULL in C) with appropriate checking can help alleviate this issue.</w:t>
+      </w:r>
+    </w:p>
+    <w:p>
+      <w:pPr>
+        <w:rPr>
+          <w:u w:val="single"/>
+        </w:rPr>
+      </w:pPr>
+      <w:r>
+        <w:rPr>
+          <w:u w:val="single"/>
+        </w:rPr>
+        <w:t>FunctionUnpacking.py:</w:t>
+      </w:r>
+    </w:p>
+    <w:p>
+      <w:r>
+        <w:t xml:space="preserve">Unpacking only works </w:t>
+      </w:r>
+      <w:r>
+        <w:t>in</w:t>
+      </w:r>
+      <w:r>
+        <w:t xml:space="preserve"> function calls.</w:t>
+      </w:r>
+    </w:p>
+    <w:p>
+      <w:r>
+        <w:lastRenderedPageBreak/>
+        <w:t>The * operator can be used to unpack an argument</w:t>
+      </w:r>
+      <w:r>
+        <w:t xml:space="preserve"> by placing it immediately before the argument in the function call</w:t>
+      </w:r>
+      <w:r>
+        <w:t>.</w:t>
+      </w:r>
+      <w:r>
+        <w:t xml:space="preserve">  This places the elements (rather than a tuple</w:t>
+      </w:r>
+      <w:r>
+        <w:t>/list/iterable) into the arguments.</w:t>
+      </w:r>
+      <w:r>
+        <w:t xml:space="preserve">  Unpacking and named assignment have no particular priority, but you</w:t>
+      </w:r>
+      <w:r>
+        <w:t xml:space="preserve"> can only unpack one thing once, and both must oc</w:t>
+      </w:r>
+      <w:r>
+        <w:t>cur after positional assignment.</w:t>
+      </w:r>
+    </w:p>
+    <w:p>
+      <w:r>
+        <w:t>Order of evaluation is by position, then unpacking, then by name.  Unpacking will default to the earliest unassigned arguments.</w:t>
+      </w:r>
+    </w:p>
+    <w:p>
+      <w:r>
+        <w:t>The ** operator can be used on dictionaries (only) to unpack values where the keys are names of the function’s arguments.  This is equivalent a named assignment.</w:t>
+      </w:r>
+      <w:r>
+        <w:t xml:space="preserve">  Dictionary unpacking must occur after any positional or named assignments</w:t>
+      </w:r>
+      <w:r>
+        <w:t>.</w:t>
+      </w:r>
+    </w:p>
+    <w:p>
+      <w:r>
+        <w:t>* unpacking and positional assignment must come before named assignment, which must come before ** unpacking</w:t>
+      </w:r>
+    </w:p>
+    <w:p>
+      <w:r>
+        <w:rPr>
+          <w:u w:val="single"/>
+        </w:rPr>
+        <w:t>FunctionTuple.py:</w:t>
+      </w:r>
+    </w:p>
+    <w:p>
+      <w:r>
+        <w:t xml:space="preserve">Can also use * </w:t>
+      </w:r>
+      <w:r>
+        <w:t xml:space="preserve">in function definitions as applied to the parameters.  This allows functions to take an </w:t>
+      </w:r>
+      <w:r>
+        <w:t>undefined</w:t>
+      </w:r>
+      <w:r>
+        <w:t xml:space="preserve"> number of arguments.</w:t>
+      </w:r>
+      <w:r>
+        <w:t xml:space="preserve">  When applied on function definition parameters, t</w:t>
+      </w:r>
+      <w:r>
+        <w:t>hey pack arguments into a tuple (and only a tuple)</w:t>
+      </w:r>
+    </w:p>
+    <w:p>
+      <w:r>
+        <w:t>Packed parameters (preceded by *) cannot be found via a dictionary unpacking.</w:t>
+      </w:r>
+    </w:p>
+    <w:p>
+      <w:r>
+        <w:rPr>
+          <w:u w:val="single"/>
+        </w:rPr>
+        <w:t>FunctionDict.py:</w:t>
+      </w:r>
+    </w:p>
+    <w:p>
+      <w:r>
+        <w:t>Can also use ** in function definitions as applied to the parameters.  If assigning manually to a ** argument, need to use key = value syntax.</w:t>
+      </w:r>
+    </w:p>
+    <w:p>
+      <w:r>
+        <w:rPr>
+          <w:u w:val="single"/>
+        </w:rPr>
+        <w:t>Creating our own types:</w:t>
+      </w:r>
+    </w:p>
+    <w:p>
+      <w:r>
+        <w:t>Unlike other languages, we can keep adding data to the class instances even after the instance has been created.  This can be done using the . notation.  Start with an empty class A:</w:t>
+      </w:r>
+    </w:p>
+    <w:p>
+      <w:pPr>
+        <w:spacing w:after="0"/>
+        <w:rPr>
+          <w:rFonts w:ascii="Courier New" w:hAnsi="Courier New" w:cs="Courier New"/>
+          <w:sz w:val="18"/>
+          <w:szCs w:val="18"/>
+        </w:rPr>
+      </w:pPr>
+      <w:r>
+        <w:rPr>
+          <w:rFonts w:ascii="Courier New" w:hAnsi="Courier New" w:cs="Courier New"/>
+          <w:sz w:val="18"/>
+          <w:szCs w:val="18"/>
+        </w:rPr>
+        <w:t>x = A()</w:t>
+      </w:r>
+    </w:p>
+    <w:p>
+      <w:pPr>
+        <w:spacing w:after="0"/>
+        <w:rPr>
+          <w:rFonts w:ascii="Courier New" w:hAnsi="Courier New" w:cs="Courier New"/>
+          <w:sz w:val="18"/>
+          <w:szCs w:val="18"/>
+        </w:rPr>
+      </w:pPr>
+      <w:r>
+        <w:rPr>
+          <w:rFonts w:ascii="Courier New" w:hAnsi="Courier New" w:cs="Courier New"/>
+          <w:sz w:val="18"/>
+          <w:szCs w:val="18"/>
+        </w:rPr>
+        <w:t>y = A() # y contains no data</w:t>
+      </w:r>
+    </w:p>
+    <w:p>
+      <w:pPr>
+        <w:spacing w:after="0"/>
+        <w:rPr>
+          <w:rFonts w:ascii="Courier New" w:hAnsi="Courier New" w:cs="Courier New"/>
+          <w:sz w:val="18"/>
+          <w:szCs w:val="18"/>
+        </w:rPr>
+      </w:pPr>
+      <w:r>
+        <w:rPr>
+          <w:rFonts w:ascii="Courier New" w:hAnsi="Courier New" w:cs="Courier New"/>
+          <w:sz w:val="18"/>
+          <w:szCs w:val="18"/>
+        </w:rPr>
+        <w:t>x.i = 2</w:t>
+      </w:r>
+    </w:p>
+    <w:p>
+      <w:pPr>
+        <w:rPr>
+          <w:rFonts w:ascii="Courier New" w:hAnsi="Courier New" w:cs="Courier New"/>
+          <w:sz w:val="18"/>
+          <w:szCs w:val="18"/>
+        </w:rPr>
+      </w:pPr>
+      <w:r>
+        <w:rPr>
+          <w:rFonts w:ascii="Courier New" w:hAnsi="Courier New" w:cs="Courier New"/>
+          <w:sz w:val="18"/>
+          <w:szCs w:val="18"/>
+        </w:rPr>
+        <w:t>x.j = 3 # x now contains 2 pieces of data.  y still has no data</w:t>
+      </w:r>
+    </w:p>
+    <w:p>
+      <w:r>
+        <w:t>Constructors</w:t>
+      </w:r>
+      <w:r>
+        <w:t xml:space="preserve"> cannot be overloaded.  Constructors dictate what users should give you to build a class instance.</w:t>
+      </w:r>
+    </w:p>
+    <w:p>
+      <w:r>
+        <w:t>In python, methods are simply treated as functions where the first argument is the object itself.</w:t>
+      </w:r>
+    </w:p>
+    <w:p>
+      <w:r>
+        <w:t>Default arithmetic operators defined and overloadable via __add__, __sub__, etc.  In-place equivalents (e.g. +=) map to functions such as __iadd__</w:t>
+      </w:r>
+    </w:p>
+    <w:p>
+      <w:r>
+        <w:t>conditional expressions – a quick way to decide what to insert.  For example, see</w:t>
+      </w:r>
+      <w:r>
+        <w:t xml:space="preserve"> </w:t>
+      </w:r>
+      <w:r>
+        <w:rPr>
+          <w:b/>
+        </w:rPr>
+        <w:t>bold</w:t>
+      </w:r>
+      <w:r>
+        <w:t xml:space="preserve"> portion below</w:t>
+      </w:r>
+      <w:r>
+        <w:t>:</w:t>
+      </w:r>
+    </w:p>
+    <w:p>
+      <w:pPr>
+        <w:spacing w:after="0"/>
+        <w:rPr>
+          <w:rFonts w:ascii="Courier New" w:hAnsi="Courier New" w:cs="Courier New"/>
+          <w:sz w:val="18"/>
+          <w:szCs w:val="18"/>
+        </w:rPr>
+      </w:pPr>
+      <w:r>
+        <w:rPr>
+          <w:rFonts w:ascii="Courier New" w:hAnsi="Courier New" w:cs="Courier New"/>
+          <w:sz w:val="18"/>
+          <w:szCs w:val="18"/>
+        </w:rPr>
+        <w:t xml:space="preserve">    def __str__ (self):</w:t>
+      </w:r>
+    </w:p>
+    <w:p>
+      <w:pPr>
+        <w:rPr>
+          <w:rFonts w:ascii="Courier New" w:hAnsi="Courier New" w:cs="Courier New"/>
+          <w:sz w:val="18"/>
+          <w:szCs w:val="18"/>
+        </w:rPr>
+      </w:pPr>
+      <w:r>
+        <w:rPr>
+          <w:rFonts w:ascii="Courier New" w:hAnsi="Courier New" w:cs="Courier New"/>
+          <w:sz w:val="18"/>
+          <w:szCs w:val="18"/>
+        </w:rPr>
+        <w:t xml:space="preserve">        return ("(" + str(self.real) + </w:t>
+      </w:r>
+      <w:r>
+        <w:rPr>
+          <w:rFonts w:ascii="Courier New" w:hAnsi="Courier New" w:cs="Courier New"/>
+          <w:b/>
+          <w:sz w:val="18"/>
+          <w:szCs w:val="18"/>
+        </w:rPr>
+        <w:t>("+" if self.imag &gt;= 0 else "")</w:t>
+      </w:r>
+      <w:r>
+        <w:rPr>
+          <w:rFonts w:ascii="Courier New" w:hAnsi="Courier New" w:cs="Courier New"/>
+          <w:sz w:val="18"/>
+          <w:szCs w:val="18"/>
+        </w:rPr>
+        <w:t xml:space="preserve"> +  str(self.imag)+"j)")</w:t>
+      </w:r>
+    </w:p>
+    <w:p>
+      <w:r>
+        <w:t>What is inserted is a string, not a tuple, or a list.</w:t>
+      </w:r>
+    </w:p>
+    <w:p>
+      <w:r>
+        <w:lastRenderedPageBreak/>
+        <w:t>Sidenote - __str__ implicitly called by print().  This means t</w:t>
+      </w:r>
+      <w:r>
+        <w:t>hat if __str__ is defined for a class, you can call print() on the instance of the class.</w:t>
       </w:r>
     </w:p>
     <w:p>
@@ -1294,17 +2697,7 @@
         <w:rPr>
           <w:i/>
         </w:rPr>
-        <w:t>Day 3:</w:t>
-      </w:r>
-    </w:p>
-    <w:p>
-      <w:r>
-        <w:t>It may be possible to optimize code by using a lambda function to reduce (or eliminate entirely) the amount of storage needed to keep intermediate results.</w:t>
-      </w:r>
-    </w:p>
-    <w:p>
-      <w:r>
-        <w:t>Best use case for a generator is for cases where you don’t intend, on average, to exhaust the generator.  Otherwise, it is debatable whether it is faster to make a list or use a generator.</w:t>
+        <w:t>Day 4:</w:t>
       </w:r>
     </w:p>
     <w:p>
@@ -1312,79 +2705,50 @@
         <w:rPr>
           <w:u w:val="single"/>
         </w:rPr>
-        <w:t>Assignment.py:</w:t>
-      </w:r>
-    </w:p>
-    <w:p>
-      <w:r>
-        <w:t>Multiple variables can be assigned on one line.  This is called parallel assignment:</w:t>
-      </w:r>
-    </w:p>
-    <w:p>
-      <w:pPr>
-        <w:spacing w:after="0"/>
-      </w:pPr>
-      <w:r>
-        <w:t>i, j = 2, 3</w:t>
-      </w:r>
-    </w:p>
-    <w:p>
-      <w:pPr>
-        <w:spacing w:after="0"/>
-      </w:pPr>
-      <w:r>
-        <w:t>assert i == 2</w:t>
-      </w:r>
-    </w:p>
-    <w:p>
-      <w:r>
-        <w:t>assert j == 3</w:t>
-      </w:r>
-    </w:p>
-    <w:p>
-      <w:r>
-        <w:t>We can also enclose the left-hand side with either () or [], but this does not imply that the LHS is either a tuple or list.  This is merely an alternative syntax for parallel assignment.</w:t>
-      </w:r>
-    </w:p>
-    <w:p>
-      <w:r>
-        <w:t>No temporary swap:</w:t>
-      </w:r>
-    </w:p>
-    <w:p>
-      <w:pPr>
-        <w:spacing w:after="0"/>
-      </w:pPr>
-      <w:r>
-        <w:t>i = 2</w:t>
-      </w:r>
-    </w:p>
-    <w:p>
-      <w:pPr>
-        <w:spacing w:after="0"/>
-      </w:pPr>
-      <w:r>
-        <w:t>j = 3</w:t>
-      </w:r>
-    </w:p>
-    <w:p>
-      <w:r>
-        <w:t>i, j = j, i</w:t>
-      </w:r>
-    </w:p>
-    <w:p>
-      <w:r>
-        <w:t>We can have a function demand an iterable of a certain length by using ():</w:t>
-      </w:r>
-    </w:p>
-    <w:p>
-      <w:r>
-        <w:t>def f((x, y), z) :</w:t>
-      </w:r>
-    </w:p>
-    <w:p>
-      <w:r>
-        <w:t>This function insists that the first argument must be an iterable of length 2.</w:t>
+        <w:t>FileInputOutput.py:</w:t>
+      </w:r>
+    </w:p>
+    <w:p>
+      <w:r>
+        <w:t>Need to import sys module to get OS interactions.  Commandline arguments get placed into argv[].  In python, argv does include the name of the script.</w:t>
+      </w:r>
+    </w:p>
+    <w:p>
+      <w:r>
+        <w:t>Text files, when imported using open(), result in an iterable handle where each iterable element is a line.</w:t>
+      </w:r>
+      <w:r>
+        <w:t xml:space="preserve">  This is what the file iterator’s next() behavior is.</w:t>
+      </w:r>
+    </w:p>
+    <w:p>
+      <w:r>
+        <w:t>print()’s natural behavior is to add a newline after each line printed out.  This can be suppressed by calling print() with a second argument as print(str, end = “”)</w:t>
+      </w:r>
+      <w:r>
+        <w:t>.  This places an empty string at the end of every line printed.  Default behavior of print is equivalent to print(str, end = “\n”)</w:t>
+      </w:r>
+    </w:p>
+    <w:p>
+      <w:r>
+        <w:t>Classes can be specified inside of another class, but this primarily affects naming, not access.  If a class B is specified inside of class A, you can create an object by x = A.B().  No object A is constructed; only an object of type B is made.</w:t>
+      </w:r>
+    </w:p>
+    <w:p>
+      <w:r>
+        <w:t>Keyword yield: similar to return in that it leaves the function and returns a value to the caller.  However, when the function is called again, the function keeps going from the last yield that was used.</w:t>
+      </w:r>
+      <w:r>
+        <w:t xml:space="preserve">  Additionally, a function with yield does </w:t>
+      </w:r>
+      <w:r>
+        <w:rPr>
+          <w:b/>
+        </w:rPr>
+        <w:t>not</w:t>
+      </w:r>
+      <w:r>
+        <w:t xml:space="preserve"> run when called!  Instead, what is created and returned is an object that can be iterated over.  When next() is called on the returned object, then the function runs, up to the next occurrence of yield.</w:t>
       </w:r>
     </w:p>
     <w:p>
@@ -1392,87 +2756,77 @@
         <w:rPr>
           <w:u w:val="single"/>
         </w:rPr>
-        <w:t>FunctionKeywords.py:</w:t>
-      </w:r>
-    </w:p>
-    <w:p>
-      <w:r>
-        <w:t>Named assignment is possible in lieu of positional assignment.  The two can even be mixed, as long as all the positional assignments are done before named assignments.</w:t>
-      </w:r>
-    </w:p>
-    <w:p>
-      <w:pPr>
-        <w:spacing w:after="0"/>
-      </w:pPr>
-      <w:r>
-        <w:t>def f (x, y, z) :</w:t>
-      </w:r>
-    </w:p>
-    <w:p>
-      <w:pPr>
-        <w:spacing w:after="0"/>
-      </w:pPr>
-      <w:r>
-        <w:t>return [x, y, z]</w:t>
-      </w:r>
-    </w:p>
-    <w:p>
-      <w:pPr>
-        <w:spacing w:after="0"/>
-      </w:pPr>
-      <w:r>
-        <w:t>assert f(2, 3, 4) == [2, 3, 4]</w:t>
-      </w:r>
-    </w:p>
-    <w:p>
-      <w:pPr>
-        <w:spacing w:after="0"/>
-      </w:pPr>
-      <w:r>
-        <w:t>#f(2, 3) # TypeError: f() takes exactly 3 arguments (2 given)</w:t>
-      </w:r>
-    </w:p>
-    <w:p>
-      <w:pPr>
-        <w:spacing w:after="0"/>
-      </w:pPr>
-      <w:r>
-        <w:t>#f(2, 3, 4, 5) # TypeError: f() takes exactly 3 arguments (4 given)</w:t>
-      </w:r>
-    </w:p>
-    <w:p>
-      <w:pPr>
-        <w:spacing w:after="0"/>
-      </w:pPr>
-      <w:r>
-        <w:t>assert f(2, z = 4, y = 3) == [2, 3, 4]</w:t>
-      </w:r>
-    </w:p>
-    <w:p>
-      <w:pPr>
-        <w:spacing w:after="0"/>
-      </w:pPr>
-      <w:r>
-        <w:t>#f(z = 4, 3, x = 2) # SyntaxError: non-keyword arg after keyword arg</w:t>
-      </w:r>
-    </w:p>
-    <w:p>
-      <w:pPr>
-        <w:spacing w:after="0"/>
-      </w:pPr>
-      <w:r>
-        <w:t>#f(2, z = 4, x = 2) # TypeError: f() got multiple values for keyword argument 'x'</w:t>
-      </w:r>
-    </w:p>
-    <w:p>
-      <w:r>
-        <w:t>#f(2, z = 4, a = 5) # TypeError: f() got an unexpected keyword argument 'a'</w:t>
+        <w:t>Range2.py</w:t>
+      </w:r>
+    </w:p>
+    <w:p>
+      <w:r>
+        <w:t>Rewrite range without the embe</w:t>
+      </w:r>
+      <w:r>
+        <w:t>dded iterator class. Use yield.</w:t>
+      </w:r>
+    </w:p>
+    <w:p>
+      <w:r>
+        <w:t xml:space="preserve">Map v. generator – generators have the ability to accept multiple for statements and if statements (filters).  On the other hand, map() can take a n-ary function with </w:t>
+      </w:r>
+      <w:r>
+        <w:t>the appropriate number of iterables and feed each of them in lock step to the function</w:t>
+      </w:r>
+    </w:p>
+    <w:p>
+      <w:r>
+        <w:rPr>
+          <w:u w:val="single"/>
+        </w:rPr>
+        <w:t>GlobalVariables.py:</w:t>
+      </w:r>
+    </w:p>
+    <w:p>
+      <w:r>
+        <w:t>Global variables are specified as top-level statements outside of function definitions as assignments.</w:t>
+      </w:r>
+    </w:p>
+    <w:p>
+      <w:r>
+        <w:t>If we only ever want to read a global, we just need to declare it.  If we want to modify it locally, we need to declare it as global using the global keyword inside the block</w:t>
+      </w:r>
+      <w:r>
+        <w:t xml:space="preserve"> (e.g. “global v5”).</w:t>
+      </w:r>
+    </w:p>
+    <w:p>
+      <w:r>
+        <w:t>Class global variables are created by specifying variables via assignment within a class, but outside any class methods.</w:t>
+      </w:r>
+      <w:r>
+        <w:t xml:space="preserve">  These variables are shared among all instances of the class</w:t>
+      </w:r>
+      <w:r>
+        <w:t>.  To access outside the class, need to preface the variable name with the class name (e.g. “A.v0”).  However, within the class, there is no need to precede the variable name with the class name; if done, this will in fact give an error.</w:t>
+      </w:r>
+    </w:p>
+    <w:p>
+      <w:r>
+        <w:t>Internally, class global variables are stored as a dictionary.  The dictionary has a name __dict__</w:t>
+      </w:r>
+      <w:r>
+        <w:t>, with the keys being the variable name and the values being the corresponding variable values.</w:t>
+      </w:r>
+    </w:p>
+    <w:p>
+      <w:r>
+        <w:t>You can delete class global variables with the del keyword.</w:t>
       </w:r>
     </w:p>
     <w:p>
       <w:r>
         <w:lastRenderedPageBreak/>
-        <w:t>Caution – positional assignments must use the names provided by the function.  If the name of those arguments change, then the function call will fail if they are not altered accordingly.</w:t>
+        <w:t>Python does not have the C++ notion of public/private data members (i.e. encapsulation).  Instead, python provides a weak way to show programmer intent to “hide” variables.  This is done via preceding any variable desired to be private by __.  Note, however, the member can still be accessed as _[class]__[var].</w:t>
+      </w:r>
+      <w:r>
+        <w:t xml:space="preserve">  Finally, inside the class, you may refer to the “private” variable by either convention.</w:t>
       </w:r>
     </w:p>
     <w:p>
@@ -1480,146 +2834,481 @@
         <w:rPr>
           <w:u w:val="single"/>
         </w:rPr>
-        <w:t>FunctionDefaults.py:</w:t>
-      </w:r>
-    </w:p>
-    <w:p>
-      <w:r>
-        <w:t>Similar to how positional assignments must precede named assignments, required arguments in a function prototype must precede default assignments:</w:t>
-      </w:r>
-    </w:p>
-    <w:p>
-      <w:pPr>
-        <w:spacing w:after="0"/>
-        <w:rPr>
-          <w:rFonts w:ascii="Courier New" w:hAnsi="Courier New" w:cs="Courier New"/>
-        </w:rPr>
-      </w:pPr>
-      <w:r>
-        <w:rPr>
-          <w:rFonts w:ascii="Courier New" w:hAnsi="Courier New" w:cs="Courier New"/>
-        </w:rPr>
-        <w:t>#def g (x, y = 3, z) : # SyntaxError: non-default argument follows default argument</w:t>
-      </w:r>
-    </w:p>
-    <w:p>
-      <w:pPr>
-        <w:spacing w:after="0"/>
-        <w:rPr>
-          <w:rFonts w:ascii="Courier New" w:hAnsi="Courier New" w:cs="Courier New"/>
-        </w:rPr>
-      </w:pPr>
-      <w:r>
-        <w:rPr>
-          <w:rFonts w:ascii="Courier New" w:hAnsi="Courier New" w:cs="Courier New"/>
-        </w:rPr>
-        <w:t># return [x, y, z]</w:t>
-      </w:r>
-    </w:p>
-    <w:p>
-      <w:pPr>
-        <w:spacing w:after="0"/>
-        <w:rPr>
-          <w:rFonts w:ascii="Courier New" w:hAnsi="Courier New" w:cs="Courier New"/>
-        </w:rPr>
-      </w:pPr>
-    </w:p>
-    <w:p>
-      <w:pPr>
-        <w:spacing w:after="0"/>
-        <w:rPr>
-          <w:rFonts w:ascii="Courier New" w:hAnsi="Courier New" w:cs="Courier New"/>
-        </w:rPr>
-      </w:pPr>
-      <w:r>
-        <w:rPr>
-          <w:rFonts w:ascii="Courier New" w:hAnsi="Courier New" w:cs="Courier New"/>
-        </w:rPr>
-        <w:t>def g (x = 2, y = 3, z = 4) : # everything has a default</w:t>
-      </w:r>
-    </w:p>
-    <w:p>
-      <w:pPr>
-        <w:rPr>
-          <w:rFonts w:ascii="Courier New" w:hAnsi="Courier New" w:cs="Courier New"/>
-        </w:rPr>
-      </w:pPr>
-      <w:r>
-        <w:rPr>
-          <w:rFonts w:ascii="Courier New" w:hAnsi="Courier New" w:cs="Courier New"/>
-        </w:rPr>
-        <w:t>return [x, y, z]</w:t>
-      </w:r>
-    </w:p>
-    <w:p>
-      <w:r>
-        <w:t>Setting a default to a mutable object is dangerous because the defaulting only occurs once!  Consequently, mutable defaults have memory that can happen from call to call when the default is used.</w:t>
-      </w:r>
-      <w:r>
-        <w:t xml:space="preserve">  Usage of the keyword None (equivalent to NULL in C) with appropriate checking can help alleviate this issue.</w:t>
-      </w:r>
-    </w:p>
-    <w:p>
-      <w:pPr>
+        <w:t>InstanceVariables.py:</w:t>
+      </w:r>
+    </w:p>
+    <w:p>
+      <w:r>
+        <w:t>We can specify instance variables by using self.[var] assignments inside the class definition but outside any methods.</w:t>
+      </w:r>
+      <w:r>
+        <w:t xml:space="preserve">  Note that each instance has its own __dict__ that stores the instance’s instance variable as key-value pairs.</w:t>
+      </w:r>
+    </w:p>
+    <w:p>
+      <w:r>
+        <w:t>If there is an instance and class variable with the same name, how you get to each one depends on how you access them.</w:t>
+      </w:r>
+    </w:p>
+    <w:p>
+      <w:r>
+        <w:t>When you add a variable to an object instance outside a class definition, that new variable is unique to that object instance:</w:t>
+      </w:r>
+    </w:p>
+    <w:p>
+      <w:pPr>
+        <w:spacing w:after="0"/>
+        <w:rPr>
+          <w:rFonts w:ascii="Courier New" w:hAnsi="Courier New" w:cs="Courier New"/>
+          <w:sz w:val="18"/>
+          <w:szCs w:val="18"/>
+        </w:rPr>
+      </w:pPr>
+      <w:r>
+        <w:rPr>
+          <w:rFonts w:ascii="Courier New" w:hAnsi="Courier New" w:cs="Courier New"/>
+          <w:sz w:val="18"/>
+          <w:szCs w:val="18"/>
+        </w:rPr>
+        <w:t>assert not hasattr(x, "v5")</w:t>
+      </w:r>
+    </w:p>
+    <w:p>
+      <w:pPr>
+        <w:spacing w:after="0"/>
+        <w:rPr>
+          <w:rFonts w:ascii="Courier New" w:hAnsi="Courier New" w:cs="Courier New"/>
+          <w:sz w:val="18"/>
+          <w:szCs w:val="18"/>
+        </w:rPr>
+      </w:pPr>
+      <w:r>
+        <w:rPr>
+          <w:rFonts w:ascii="Courier New" w:hAnsi="Courier New" w:cs="Courier New"/>
+          <w:sz w:val="18"/>
+          <w:szCs w:val="18"/>
+        </w:rPr>
+        <w:t>#assert x.v5 == 4 # AttributeError: 'A' object has no attribute 'v5'</w:t>
+      </w:r>
+    </w:p>
+    <w:p>
+      <w:pPr>
+        <w:spacing w:after="0"/>
+        <w:rPr>
+          <w:rFonts w:ascii="Courier New" w:hAnsi="Courier New" w:cs="Courier New"/>
+          <w:sz w:val="18"/>
+          <w:szCs w:val="18"/>
+        </w:rPr>
+      </w:pPr>
+      <w:r>
+        <w:rPr>
+          <w:rFonts w:ascii="Courier New" w:hAnsi="Courier New" w:cs="Courier New"/>
+          <w:sz w:val="18"/>
+          <w:szCs w:val="18"/>
+        </w:rPr>
+        <w:t>#assert x.__dict__["v5"] == 4 # KeyError: 'v5'</w:t>
+      </w:r>
+    </w:p>
+    <w:p>
+      <w:pPr>
+        <w:spacing w:after="0"/>
+        <w:rPr>
+          <w:rFonts w:ascii="Courier New" w:hAnsi="Courier New" w:cs="Courier New"/>
+          <w:sz w:val="18"/>
+          <w:szCs w:val="18"/>
+        </w:rPr>
+      </w:pPr>
+      <w:r>
+        <w:rPr>
+          <w:rFonts w:ascii="Courier New" w:hAnsi="Courier New" w:cs="Courier New"/>
+          <w:sz w:val="18"/>
+          <w:szCs w:val="18"/>
+        </w:rPr>
+        <w:t>x.v5 = [2, 3, 4]</w:t>
+      </w:r>
+    </w:p>
+    <w:p>
+      <w:pPr>
+        <w:spacing w:after="0"/>
+        <w:rPr>
+          <w:rFonts w:ascii="Courier New" w:hAnsi="Courier New" w:cs="Courier New"/>
+          <w:sz w:val="18"/>
+          <w:szCs w:val="18"/>
+        </w:rPr>
+      </w:pPr>
+      <w:r>
+        <w:rPr>
+          <w:rFonts w:ascii="Courier New" w:hAnsi="Courier New" w:cs="Courier New"/>
+          <w:sz w:val="18"/>
+          <w:szCs w:val="18"/>
+        </w:rPr>
+        <w:t>assert hasattr(x, "v5")</w:t>
+      </w:r>
+    </w:p>
+    <w:p>
+      <w:pPr>
+        <w:spacing w:after="0"/>
+        <w:rPr>
+          <w:rFonts w:ascii="Courier New" w:hAnsi="Courier New" w:cs="Courier New"/>
+          <w:sz w:val="18"/>
+          <w:szCs w:val="18"/>
+        </w:rPr>
+      </w:pPr>
+      <w:r>
+        <w:rPr>
+          <w:rFonts w:ascii="Courier New" w:hAnsi="Courier New" w:cs="Courier New"/>
+          <w:sz w:val="18"/>
+          <w:szCs w:val="18"/>
+        </w:rPr>
+        <w:t>assert not hasattr(y, "v5")</w:t>
+      </w:r>
+    </w:p>
+    <w:p>
+      <w:pPr>
+        <w:spacing w:after="0"/>
+        <w:rPr>
+          <w:rFonts w:ascii="Courier New" w:hAnsi="Courier New" w:cs="Courier New"/>
+          <w:sz w:val="18"/>
+          <w:szCs w:val="18"/>
+        </w:rPr>
+      </w:pPr>
+      <w:r>
+        <w:rPr>
+          <w:rFonts w:ascii="Courier New" w:hAnsi="Courier New" w:cs="Courier New"/>
+          <w:sz w:val="18"/>
+          <w:szCs w:val="18"/>
+        </w:rPr>
+        <w:t>assert x.v5 == [2, 3, 4]</w:t>
+      </w:r>
+    </w:p>
+    <w:p>
+      <w:pPr>
+        <w:spacing w:after="0"/>
+        <w:rPr>
+          <w:rFonts w:ascii="Courier New" w:hAnsi="Courier New" w:cs="Courier New"/>
+          <w:sz w:val="18"/>
+          <w:szCs w:val="18"/>
+        </w:rPr>
+      </w:pPr>
+      <w:r>
+        <w:rPr>
+          <w:rFonts w:ascii="Courier New" w:hAnsi="Courier New" w:cs="Courier New"/>
+          <w:sz w:val="18"/>
+          <w:szCs w:val="18"/>
+        </w:rPr>
+        <w:t>assert x.__dict__["v5"] == [2, 3, 4]</w:t>
+      </w:r>
+    </w:p>
+    <w:p>
+      <w:pPr>
+        <w:spacing w:after="0"/>
+        <w:rPr>
+          <w:rFonts w:ascii="Courier New" w:hAnsi="Courier New" w:cs="Courier New"/>
+          <w:sz w:val="18"/>
+          <w:szCs w:val="18"/>
+        </w:rPr>
+      </w:pPr>
+      <w:r>
+        <w:rPr>
+          <w:rFonts w:ascii="Courier New" w:hAnsi="Courier New" w:cs="Courier New"/>
+          <w:sz w:val="18"/>
+          <w:szCs w:val="18"/>
+        </w:rPr>
+        <w:t>y.v5 = [2, 3, 4]</w:t>
+      </w:r>
+    </w:p>
+    <w:p>
+      <w:pPr>
+        <w:spacing w:after="0"/>
+        <w:rPr>
+          <w:rFonts w:ascii="Courier New" w:hAnsi="Courier New" w:cs="Courier New"/>
+          <w:sz w:val="18"/>
+          <w:szCs w:val="18"/>
+        </w:rPr>
+      </w:pPr>
+      <w:r>
+        <w:rPr>
+          <w:rFonts w:ascii="Courier New" w:hAnsi="Courier New" w:cs="Courier New"/>
+          <w:sz w:val="18"/>
+          <w:szCs w:val="18"/>
+        </w:rPr>
+        <w:t>assert hasattr(y, "v5")</w:t>
+      </w:r>
+    </w:p>
+    <w:p>
+      <w:pPr>
+        <w:spacing w:after="0"/>
+        <w:rPr>
+          <w:rFonts w:ascii="Courier New" w:hAnsi="Courier New" w:cs="Courier New"/>
+          <w:sz w:val="18"/>
+          <w:szCs w:val="18"/>
+        </w:rPr>
+      </w:pPr>
+      <w:r>
+        <w:rPr>
+          <w:rFonts w:ascii="Courier New" w:hAnsi="Courier New" w:cs="Courier New"/>
+          <w:sz w:val="18"/>
+          <w:szCs w:val="18"/>
+        </w:rPr>
+        <w:t>assert y.v5 == [2, 3, 4]</w:t>
+      </w:r>
+    </w:p>
+    <w:p>
+      <w:pPr>
+        <w:spacing w:after="0"/>
+        <w:rPr>
+          <w:rFonts w:ascii="Courier New" w:hAnsi="Courier New" w:cs="Courier New"/>
+          <w:sz w:val="18"/>
+          <w:szCs w:val="18"/>
+        </w:rPr>
+      </w:pPr>
+      <w:r>
+        <w:rPr>
+          <w:rFonts w:ascii="Courier New" w:hAnsi="Courier New" w:cs="Courier New"/>
+          <w:sz w:val="18"/>
+          <w:szCs w:val="18"/>
+        </w:rPr>
+        <w:t>assert y.__dict__["v5"] == [2, 3, 4]</w:t>
+      </w:r>
+    </w:p>
+    <w:p>
+      <w:pPr>
+        <w:spacing w:after="0"/>
+        <w:rPr>
+          <w:rFonts w:ascii="Courier New" w:hAnsi="Courier New" w:cs="Courier New"/>
+          <w:sz w:val="18"/>
+          <w:szCs w:val="18"/>
+        </w:rPr>
+      </w:pPr>
+      <w:r>
+        <w:rPr>
+          <w:rFonts w:ascii="Courier New" w:hAnsi="Courier New" w:cs="Courier New"/>
+          <w:sz w:val="18"/>
+          <w:szCs w:val="18"/>
+        </w:rPr>
+        <w:t>assert x.v5 is not y.v5</w:t>
+      </w:r>
+    </w:p>
+    <w:p>
+      <w:pPr>
+        <w:rPr>
+          <w:rFonts w:ascii="Courier New" w:hAnsi="Courier New" w:cs="Courier New"/>
+          <w:sz w:val="18"/>
+          <w:szCs w:val="18"/>
+        </w:rPr>
+      </w:pPr>
+      <w:r>
+        <w:rPr>
+          <w:rFonts w:ascii="Courier New" w:hAnsi="Courier New" w:cs="Courier New"/>
+          <w:sz w:val="18"/>
+          <w:szCs w:val="18"/>
+        </w:rPr>
+        <w:t>assert x.v5 == y.v5</w:t>
+      </w:r>
+    </w:p>
+    <w:p>
+      <w:r>
+        <w:t xml:space="preserve">Strictly speaking, there are 2 types of class-related variables: class variables and instance variables.  Both types are stored in dictionaries, one at the class level </w:t>
+      </w:r>
+      <w:r>
+        <w:t xml:space="preserve">(shared by all instances) </w:t>
+      </w:r>
+      <w:r>
+        <w:t>and one for each instance.  Furthermore, for each instance, you can add variables on the fly via the [instance].[var] = value.  This will add the variable to the dictionary for that specific instance.  If the newly added variable has the same name as a class variable, it will shadow the class variable if access is made using the [instance].[var] syntax.</w:t>
+      </w:r>
+    </w:p>
+    <w:p>
+      <w:r>
         <w:rPr>
           <w:u w:val="single"/>
         </w:rPr>
-      </w:pPr>
+        <w:t>Methods.py:</w:t>
+      </w:r>
+    </w:p>
+    <w:p>
+      <w:r>
+        <w:t>You can create instance variables inside methods, but not class variables.</w:t>
+      </w:r>
+    </w:p>
+    <w:p>
+      <w:r>
+        <w:t>Instance methods are distinguished by the presence of the keyw</w:t>
+      </w:r>
+      <w:r>
+        <w:t xml:space="preserve">ord self as the first argument.  Class methods do not </w:t>
+      </w:r>
+      <w:r>
+        <w:t>have self as the first argument and their definition must have the decorator @staticmethod in the line above the definition.</w:t>
+      </w:r>
+    </w:p>
+    <w:p>
       <w:r>
         <w:rPr>
           <w:u w:val="single"/>
         </w:rPr>
-        <w:t>FunctionUnpacking.py:</w:t>
-      </w:r>
-    </w:p>
-    <w:p>
-      <w:r>
-        <w:t xml:space="preserve">Unpacking only works </w:t>
-      </w:r>
-      <w:r>
-        <w:t>in</w:t>
-      </w:r>
-      <w:r>
-        <w:t xml:space="preserve"> function calls.</w:t>
-      </w:r>
-    </w:p>
-    <w:p>
-      <w:r>
-        <w:t>The * operator can be used to unpack an argument</w:t>
-      </w:r>
-      <w:r>
-        <w:t xml:space="preserve"> by placing it immediately before the argument in the function call</w:t>
+        <w:t>Closure.py:</w:t>
+      </w:r>
+    </w:p>
+    <w:p>
+      <w:r>
+        <w:t>Closures: the concept that a function keeps a copy of its local variables, even if the calling scope appears to indicate that the local variable should not be accessible.</w:t>
+      </w:r>
+      <w:r>
+        <w:t xml:space="preserve">  Succinctly, closure refers to the fact that python functions can have state.</w:t>
+      </w:r>
+    </w:p>
+    <w:p>
+      <w:r>
+        <w:rPr>
+          <w:u w:val="single"/>
+        </w:rPr>
+        <w:lastRenderedPageBreak/>
+        <w:t>Sequences.py:</w:t>
+      </w:r>
+    </w:p>
+    <w:p>
+      <w:r>
+        <w:t>Negative indices index from right to left.  Rightmost element is at index -1 (not 0!).</w:t>
+      </w:r>
+      <w:r>
+        <w:t xml:space="preserve">  Using negative indices doesn’t change anything in the direction of iteration; each element has both a positive valued and negative valued index.</w:t>
+      </w:r>
+    </w:p>
+    <w:p>
+      <w:r>
+        <w:t>Interesting case: a[: : -1] reverses all the element of list a.</w:t>
+      </w:r>
+    </w:p>
+    <w:p>
+      <w:r>
+        <w:t>str() converts a non-iterable input into a string.  If the input is iterable, then it attempts to concatenate the elements into a string, which implicitly mandates that all the elements be strings themselves.</w:t>
+      </w:r>
+    </w:p>
+    <w:p>
+      <w:r>
+        <w:rPr>
+          <w:u w:val="single"/>
+        </w:rPr>
+        <w:t>Lists.py:</w:t>
+      </w:r>
+    </w:p>
+    <w:p>
+      <w:r>
+        <w:t>append() adds elements to the end of a list one at a time.  extend() adds a group (i.e. another list, tuple, set) to the end of the list.</w:t>
+      </w:r>
+    </w:p>
+    <w:p>
+      <w:r>
+        <w:t>pop() removes the last item from a list.  remove(x) removes an (or possibly all) elements of value x from a list.</w:t>
+      </w:r>
+    </w:p>
+    <w:p>
+      <w:r>
+        <w:t>Be careful with replication operator *: replicating lists does not create new lists when replicating; it merely replicates pointers.</w:t>
+      </w:r>
+    </w:p>
+    <w:p>
+      <w:r>
+        <w:t>One can use slices as a lval.  See lists.py for examples, and note how application with step size differs.</w:t>
+      </w:r>
+    </w:p>
+    <w:p>
+      <w:r>
+        <w:rPr>
+          <w:u w:val="single"/>
+        </w:rPr>
+        <w:t>Strings.py:</w:t>
+      </w:r>
+    </w:p>
+    <w:p>
+      <w:r>
+        <w:t>Strings may be delimited with ‘ or “</w:t>
+      </w:r>
+      <w:r>
+        <w:t xml:space="preserve"> or ‘’’ or “””</w:t>
       </w:r>
       <w:r>
         <w:t>.</w:t>
       </w:r>
       <w:r>
-        <w:t xml:space="preserve">  This places the elements (rather than a tuple</w:t>
-      </w:r>
-      <w:r>
-        <w:t>/list/iterable) into the arguments.</w:t>
-      </w:r>
-      <w:r>
-        <w:t xml:space="preserve">  Unpacking and named assignment have no particular priority, but you</w:t>
-      </w:r>
-      <w:r>
-        <w:t xml:space="preserve"> can only unpack one thing once, and both must oc</w:t>
-      </w:r>
-      <w:r>
-        <w:t>cur after positional assignment.</w:t>
-      </w:r>
-    </w:p>
-    <w:p>
-      <w:r>
-        <w:t>Order of evaluation is by position, then unpacking, then by name.  Unpacking will default to the earliest unassigned arguments.</w:t>
-      </w:r>
-    </w:p>
-    <w:p>
-      <w:r>
-        <w:t>The ** operator can be used on dictionaries (only) to unpack values where the keys are names of the function’s arguments.  This is equivalent a named assignment.</w:t>
-      </w:r>
-      <w:r>
-        <w:t xml:space="preserve">  Dictionary unpacking must occur after any positional or named assignments</w:t>
+        <w:t xml:space="preserve">  Prepending a single-quoted string with ‘r’ causes it to count all characters, including delimiting \.</w:t>
+      </w:r>
+    </w:p>
+    <w:p>
+      <w:r>
+        <w:t xml:space="preserve">in, upper(), lower(), find(), replace(), </w:t>
+      </w:r>
+      <w:r>
+        <w:t xml:space="preserve">and split() </w:t>
+      </w:r>
+      <w:r>
+        <w:t>are a</w:t>
+      </w:r>
+      <w:r>
+        <w:t>ll useful string functions (among others used in the strings.py file).</w:t>
+      </w:r>
+    </w:p>
+    <w:p>
+      <w:r>
+        <w:rPr>
+          <w:u w:val="single"/>
+        </w:rPr>
+        <w:t>RegExps.py:</w:t>
+      </w:r>
+    </w:p>
+    <w:p>
+      <w:r>
+        <w:t>‘.’ operator does not match the newline \n character.</w:t>
+      </w:r>
+    </w:p>
+    <w:p>
+      <w:r>
+        <w:t>Learning regular expression facility of an editor is invaluable.</w:t>
+      </w:r>
+    </w:p>
+    <w:p>
+      <w:r>
+        <w:rPr>
+          <w:i/>
+        </w:rPr>
+        <w:t>Day 5:</w:t>
+      </w:r>
+    </w:p>
+    <w:p>
+      <w:r>
+        <w:rPr>
+          <w:u w:val="single"/>
+        </w:rPr>
+        <w:t>FormattedOutput.py:</w:t>
+      </w:r>
+    </w:p>
+    <w:p>
+      <w:r>
+        <w:t>Format specifiers analogous to those used in Fortran or C.</w:t>
+      </w:r>
+      <w:r>
+        <w:t xml:space="preserve">  Output formatting binary operator is %, with an output formatting string on the LHS and an object or tuple.</w:t>
+      </w:r>
+    </w:p>
+    <w:p>
+      <w:r>
+        <w:rPr>
+          <w:u w:val="single"/>
+        </w:rPr>
+        <w:t>Sets.py:</w:t>
+      </w:r>
+    </w:p>
+    <w:p>
+      <w:r>
+        <w:t>set() creates an empty set.</w:t>
+      </w:r>
+    </w:p>
+    <w:p>
+      <w:r>
+        <w:t>Comparison operators used on sets indicate proper subset (&lt; &gt;) or i</w:t>
+      </w:r>
+      <w:r>
+        <w:t>mproper subsets (&lt;=, &gt;=)</w:t>
       </w:r>
       <w:r>
         <w:t>.</w:t>
@@ -1627,7 +3316,16 @@
     </w:p>
     <w:p>
       <w:r>
-        <w:t>* unpacking and positional assignment must come before named assignment, which must come before ** unpacking</w:t>
+        <w:t xml:space="preserve">Sets cannot have duplicate values, but be careful since python imparts/interprets values interestingly.  For example, True == 1 and 2.0 == 2, so if a set is constructed with {True, 1}, it is ambiguous as to whether you will get {True} or {1}, but you will </w:t>
+      </w:r>
+      <w:r>
+        <w:rPr>
+          <w:b/>
+        </w:rPr>
+        <w:t>not</w:t>
+      </w:r>
+      <w:r>
+        <w:t xml:space="preserve"> get {True, 1}</w:t>
       </w:r>
     </w:p>
     <w:p>
@@ -1635,32 +3333,46 @@
         <w:rPr>
           <w:u w:val="single"/>
         </w:rPr>
-        <w:t>FunctionTuple.py:</w:t>
-      </w:r>
-    </w:p>
-    <w:p>
-      <w:r>
-        <w:t xml:space="preserve">Can also use * </w:t>
-      </w:r>
-      <w:r>
-        <w:t xml:space="preserve">in function definitions as applied to the parameters.  This allows functions to take an </w:t>
-      </w:r>
-      <w:r>
-        <w:t>undefined</w:t>
-      </w:r>
-      <w:r>
-        <w:t xml:space="preserve"> number of arguments.</w:t>
-      </w:r>
-      <w:r>
-        <w:t xml:space="preserve">  When applied on function definition parameters, t</w:t>
-      </w:r>
-      <w:r>
-        <w:t>hey pack arguments into a tuple (and only a tuple)</w:t>
-      </w:r>
-    </w:p>
-    <w:p>
-      <w:r>
-        <w:t>Packed parameters (preceded by *) cannot be found via a dictionary unpacking.</w:t>
+        <w:lastRenderedPageBreak/>
+        <w:t>Dicts.py:</w:t>
+      </w:r>
+    </w:p>
+    <w:p>
+      <w:r>
+        <w:t>Dictionaries can be built over iterables that are key-value pairs – iterables over iterables of length 2 where the first element is hashable.</w:t>
+      </w:r>
+    </w:p>
+    <w:p>
+      <w:r>
+        <w:t>If you create a dictionary with duplicate keys, python will take the last key-value pair of the duplicate keys.</w:t>
+      </w:r>
+    </w:p>
+    <w:p>
+      <w:r>
+        <w:t>{} creates an empty dictionary.</w:t>
+      </w:r>
+    </w:p>
+    <w:p>
+      <w:r>
+        <w:t>You can pop([key]) on dictionaries.</w:t>
+      </w:r>
+      <w:r>
+        <w:t xml:space="preserve">  pop() will return the associated value and remove the key-value pair from the dictionary.</w:t>
+      </w:r>
+    </w:p>
+    <w:p>
+      <w:r>
+        <w:t>Unlike direct indexing using [], using the get() method on a dictionary does not return an exception if the invoked key does not exist.  Instead, get() will return None.</w:t>
+      </w:r>
+    </w:p>
+    <w:p>
+      <w:r>
+        <w:t>zip() is a useful function to create key-value pairs (via a lazy iterator) that may be converted to a dictionary.  If arguments to zip are unequal, it will operate according to the shortest input.</w:t>
+      </w:r>
+    </w:p>
+    <w:p>
+      <w:r>
+        <w:t>For a class, you need __str__ function defined to format the output; otherwise, what will be printed is the address of the instance.</w:t>
       </w:r>
     </w:p>
     <w:p>
@@ -1668,12 +3380,17 @@
         <w:rPr>
           <w:u w:val="single"/>
         </w:rPr>
-        <w:t>FunctionDict.py:</w:t>
-      </w:r>
-    </w:p>
-    <w:p>
-      <w:r>
-        <w:t>Can also use ** in function definitions as applied to the parameters.  If assigning manually to a ** argument, need to use key = value syntax.</w:t>
+        <w:t>Decorators.py:</w:t>
+      </w:r>
+    </w:p>
+    <w:p>
+      <w:r>
+        <w:t>A means to integrate checks into a function via the use of closure on functions.  More than one decorator may be applied to a function, and decorators can even take arguments themselves.</w:t>
+      </w:r>
+    </w:p>
+    <w:p>
+      <w:r>
+        <w:t>More properly, a decorator accepts a function as input and returns a function as output.</w:t>
       </w:r>
     </w:p>
     <w:p>
@@ -1681,812 +3398,6 @@
         <w:rPr>
           <w:u w:val="single"/>
         </w:rPr>
-        <w:lastRenderedPageBreak/>
-        <w:t>Creating our own types:</w:t>
-      </w:r>
-    </w:p>
-    <w:p>
-      <w:r>
-        <w:t>Unlike other languages, we can keep adding data to the class instances even after the instance has been created.  This can be done using the . notation.  Start with an empty class A:</w:t>
-      </w:r>
-    </w:p>
-    <w:p>
-      <w:pPr>
-        <w:spacing w:after="0"/>
-        <w:rPr>
-          <w:rFonts w:ascii="Courier New" w:hAnsi="Courier New" w:cs="Courier New"/>
-        </w:rPr>
-      </w:pPr>
-      <w:r>
-        <w:rPr>
-          <w:rFonts w:ascii="Courier New" w:hAnsi="Courier New" w:cs="Courier New"/>
-        </w:rPr>
-        <w:t>x = A()</w:t>
-      </w:r>
-    </w:p>
-    <w:p>
-      <w:pPr>
-        <w:spacing w:after="0"/>
-        <w:rPr>
-          <w:rFonts w:ascii="Courier New" w:hAnsi="Courier New" w:cs="Courier New"/>
-        </w:rPr>
-      </w:pPr>
-      <w:r>
-        <w:rPr>
-          <w:rFonts w:ascii="Courier New" w:hAnsi="Courier New" w:cs="Courier New"/>
-        </w:rPr>
-        <w:t>y = A() # y contains no data</w:t>
-      </w:r>
-    </w:p>
-    <w:p>
-      <w:pPr>
-        <w:spacing w:after="0"/>
-        <w:rPr>
-          <w:rFonts w:ascii="Courier New" w:hAnsi="Courier New" w:cs="Courier New"/>
-        </w:rPr>
-      </w:pPr>
-      <w:r>
-        <w:rPr>
-          <w:rFonts w:ascii="Courier New" w:hAnsi="Courier New" w:cs="Courier New"/>
-        </w:rPr>
-        <w:t>x.i = 2</w:t>
-      </w:r>
-    </w:p>
-    <w:p>
-      <w:pPr>
-        <w:rPr>
-          <w:rFonts w:ascii="Courier New" w:hAnsi="Courier New" w:cs="Courier New"/>
-        </w:rPr>
-      </w:pPr>
-      <w:r>
-        <w:rPr>
-          <w:rFonts w:ascii="Courier New" w:hAnsi="Courier New" w:cs="Courier New"/>
-        </w:rPr>
-        <w:t>x.j = 3 # x now contains 2 pieces of data.  y still has no data</w:t>
-      </w:r>
-    </w:p>
-    <w:p>
-      <w:r>
-        <w:t>Constructors</w:t>
-      </w:r>
-      <w:r>
-        <w:t xml:space="preserve"> cannot be overloaded.  Constructors dictate what users should give you to build a class instance.</w:t>
-      </w:r>
-    </w:p>
-    <w:p>
-      <w:r>
-        <w:t>In python, methods are simply treated as functions where the first argument is the object itself.</w:t>
-      </w:r>
-    </w:p>
-    <w:p>
-      <w:r>
-        <w:t>Default arithmetic operators defined and overloadable via __add__, __sub__, etc.  In-place equivalents (e.g. +=) map to functions such as __iadd__</w:t>
-      </w:r>
-    </w:p>
-    <w:p>
-      <w:r>
-        <w:t>conditional expressions – a quick way to decide what to insert.  For example, see</w:t>
-      </w:r>
-      <w:r>
-        <w:t xml:space="preserve"> </w:t>
-      </w:r>
-      <w:r>
-        <w:rPr>
-          <w:b/>
-        </w:rPr>
-        <w:t>bold</w:t>
-      </w:r>
-      <w:r>
-        <w:t xml:space="preserve"> portion below</w:t>
-      </w:r>
-      <w:r>
-        <w:t>:</w:t>
-      </w:r>
-    </w:p>
-    <w:p>
-      <w:pPr>
-        <w:spacing w:after="0"/>
-        <w:rPr>
-          <w:rFonts w:ascii="Courier New" w:hAnsi="Courier New" w:cs="Courier New"/>
-        </w:rPr>
-      </w:pPr>
-      <w:r>
-        <w:rPr>
-          <w:rFonts w:ascii="Courier New" w:hAnsi="Courier New" w:cs="Courier New"/>
-        </w:rPr>
-        <w:t xml:space="preserve">    def __str__ (self):</w:t>
-      </w:r>
-    </w:p>
-    <w:p>
-      <w:pPr>
-        <w:rPr>
-          <w:rFonts w:ascii="Courier New" w:hAnsi="Courier New" w:cs="Courier New"/>
-        </w:rPr>
-      </w:pPr>
-      <w:r>
-        <w:rPr>
-          <w:rFonts w:ascii="Courier New" w:hAnsi="Courier New" w:cs="Courier New"/>
-        </w:rPr>
-        <w:t xml:space="preserve">        return ("(" + str(self.real) + </w:t>
-      </w:r>
-      <w:r>
-        <w:rPr>
-          <w:rFonts w:ascii="Courier New" w:hAnsi="Courier New" w:cs="Courier New"/>
-          <w:b/>
-        </w:rPr>
-        <w:t>("+" if self.imag &gt;= 0 else "")</w:t>
-      </w:r>
-      <w:r>
-        <w:rPr>
-          <w:rFonts w:ascii="Courier New" w:hAnsi="Courier New" w:cs="Courier New"/>
-        </w:rPr>
-        <w:t xml:space="preserve"> +  str(self.imag)+"j)")</w:t>
-      </w:r>
-    </w:p>
-    <w:p>
-      <w:r>
-        <w:t>What is inserted is a string, not a tuple, or a list.</w:t>
-      </w:r>
-    </w:p>
-    <w:p>
-      <w:r>
-        <w:t>Sidenote - __str__ implicitly called by print().  This means t</w:t>
-      </w:r>
-      <w:r>
-        <w:t>hat if __str__ is defined for a class, you can call print() on the instance of the class.</w:t>
-      </w:r>
-    </w:p>
-    <w:p>
-      <w:r>
-        <w:rPr>
-          <w:i/>
-        </w:rPr>
-        <w:t>Day 4:</w:t>
-      </w:r>
-    </w:p>
-    <w:p>
-      <w:r>
-        <w:rPr>
-          <w:u w:val="single"/>
-        </w:rPr>
-        <w:t>FileInputOutput.py:</w:t>
-      </w:r>
-    </w:p>
-    <w:p>
-      <w:r>
-        <w:t>Need to import sys module to get OS interactions.  Commandline arguments get placed into argv[].  In python, argv does include the name of the script.</w:t>
-      </w:r>
-    </w:p>
-    <w:p>
-      <w:r>
-        <w:t>Text files, when imported using open(), result in an iterable handle where each iterable element is a line.</w:t>
-      </w:r>
-      <w:r>
-        <w:t xml:space="preserve">  This is what the file iterator’s next() behavior is.</w:t>
-      </w:r>
-    </w:p>
-    <w:p>
-      <w:r>
-        <w:t>print()’s natural behavior is to add a newline after each line printed out.  This can be suppressed by calling print() with a second argument as print(str, end = “”)</w:t>
-      </w:r>
-      <w:r>
-        <w:t>.  This places an empty string at the end of every line printed.  Default behavior of print is equivalent to print(str, end = “\n”)</w:t>
-      </w:r>
-    </w:p>
-    <w:p>
-      <w:r>
-        <w:t>Classes can be specified inside of another class, but this primarily affects naming, not access.  If a class B is specified inside of class A, you can create an object by x = A.B().  No object A is constructed; only an object of type B is made.</w:t>
-      </w:r>
-    </w:p>
-    <w:p>
-      <w:r>
-        <w:t>Keyword yield: similar to return in that it leaves the function and returns a value to the caller.  However, when the function is called again, the function keeps going from the last yield that was used.</w:t>
-      </w:r>
-      <w:r>
-        <w:t xml:space="preserve">  Additionally, a function with yield does </w:t>
-      </w:r>
-      <w:r>
-        <w:rPr>
-          <w:b/>
-        </w:rPr>
-        <w:t>not</w:t>
-      </w:r>
-      <w:r>
-        <w:t xml:space="preserve"> run when called!  Instead, what is created and returned is an object that can be iterated over.  When next() is called on the returned object, then the function runs, up to the next occurrence of yield.</w:t>
-      </w:r>
-    </w:p>
-    <w:p>
-      <w:r>
-        <w:rPr>
-          <w:u w:val="single"/>
-        </w:rPr>
-        <w:lastRenderedPageBreak/>
-        <w:t>Range2.py</w:t>
-      </w:r>
-    </w:p>
-    <w:p>
-      <w:r>
-        <w:t>Rewrite range without the embe</w:t>
-      </w:r>
-      <w:r>
-        <w:t>dded iterator class. Use yield.</w:t>
-      </w:r>
-    </w:p>
-    <w:p>
-      <w:r>
-        <w:t xml:space="preserve">Map v. generator – generators have the ability to accept multiple for statements and if statements (filters).  On the other hand, map() can take a n-ary function with </w:t>
-      </w:r>
-      <w:r>
-        <w:t>the appropriate number of iterables and feed each of them in lock step to the function</w:t>
-      </w:r>
-    </w:p>
-    <w:p>
-      <w:r>
-        <w:rPr>
-          <w:u w:val="single"/>
-        </w:rPr>
-        <w:t>GlobalVariables.py:</w:t>
-      </w:r>
-    </w:p>
-    <w:p>
-      <w:r>
-        <w:t>Global variables are specified as top-level statements outside of function definitions as assignments.</w:t>
-      </w:r>
-    </w:p>
-    <w:p>
-      <w:r>
-        <w:t>If we only ever want to read a global, we just need to declare it.  If we want to modify it locally, we need to declare it as global using the global keyword inside the block</w:t>
-      </w:r>
-      <w:r>
-        <w:t xml:space="preserve"> (e.g. “global v5”).</w:t>
-      </w:r>
-    </w:p>
-    <w:p>
-      <w:r>
-        <w:t>Class global variables are created by specifying variables via assignment within a class, but outside any class methods.</w:t>
-      </w:r>
-      <w:r>
-        <w:t xml:space="preserve">  These variables are shared among all instances of the class</w:t>
-      </w:r>
-      <w:r>
-        <w:t>.  To access outside the class, need to preface the variable name with the class name (e.g. “A.v0”).  However, within the class, there is no need to precede the variable name with the class name; if done, this will in fact give an error.</w:t>
-      </w:r>
-    </w:p>
-    <w:p>
-      <w:r>
-        <w:t>Internally, class global variables are stored as a dictionary.  The dictionary has a name __dict__</w:t>
-      </w:r>
-      <w:r>
-        <w:t>, with the keys being the variable name and the values being the corresponding variable values.</w:t>
-      </w:r>
-    </w:p>
-    <w:p>
-      <w:r>
-        <w:t>You can delete class global variables with the del keyword.</w:t>
-      </w:r>
-    </w:p>
-    <w:p>
-      <w:r>
-        <w:t>Python does not have the C++ notion of public/private data members (i.e. encapsulation).  Instead, python provides a weak way to show programmer intent to “hide” variables.  This is done via preceding any variable desired to be private by __.  Note, however, the member can still be accessed as _[class]__[var].</w:t>
-      </w:r>
-      <w:r>
-        <w:t xml:space="preserve">  Finally, inside the class, you may refer to the “private” variable by either convention.</w:t>
-      </w:r>
-    </w:p>
-    <w:p>
-      <w:r>
-        <w:rPr>
-          <w:u w:val="single"/>
-        </w:rPr>
-        <w:t>InstanceVariables.py:</w:t>
-      </w:r>
-    </w:p>
-    <w:p>
-      <w:r>
-        <w:t>We can specify instance variables by using self.[var] assignments inside the class definition but outside any methods.</w:t>
-      </w:r>
-      <w:r>
-        <w:t xml:space="preserve">  Note that each instance has its own __dict__ that stores the instance’s instance variable as key-value pairs.</w:t>
-      </w:r>
-    </w:p>
-    <w:p>
-      <w:r>
-        <w:t>If there is an instance and class variable with the same name, how you get to each one depends on how you access them.</w:t>
-      </w:r>
-    </w:p>
-    <w:p>
-      <w:r>
-        <w:t>When you add a variable to an object instance outside a class definition, that new variable is unique to that object instance:</w:t>
-      </w:r>
-    </w:p>
-    <w:p>
-      <w:pPr>
-        <w:spacing w:after="0"/>
-        <w:rPr>
-          <w:rFonts w:ascii="Courier New" w:hAnsi="Courier New" w:cs="Courier New"/>
-        </w:rPr>
-      </w:pPr>
-      <w:r>
-        <w:rPr>
-          <w:rFonts w:ascii="Courier New" w:hAnsi="Courier New" w:cs="Courier New"/>
-        </w:rPr>
-        <w:t>assert not hasattr(x, "v5")</w:t>
-      </w:r>
-    </w:p>
-    <w:p>
-      <w:pPr>
-        <w:spacing w:after="0"/>
-        <w:rPr>
-          <w:rFonts w:ascii="Courier New" w:hAnsi="Courier New" w:cs="Courier New"/>
-        </w:rPr>
-      </w:pPr>
-      <w:r>
-        <w:rPr>
-          <w:rFonts w:ascii="Courier New" w:hAnsi="Courier New" w:cs="Courier New"/>
-        </w:rPr>
-        <w:t>#assert x.v5 == 4 # AttributeError: 'A' object has no attribute 'v5'</w:t>
-      </w:r>
-    </w:p>
-    <w:p>
-      <w:pPr>
-        <w:spacing w:after="0"/>
-        <w:rPr>
-          <w:rFonts w:ascii="Courier New" w:hAnsi="Courier New" w:cs="Courier New"/>
-        </w:rPr>
-      </w:pPr>
-      <w:r>
-        <w:rPr>
-          <w:rFonts w:ascii="Courier New" w:hAnsi="Courier New" w:cs="Courier New"/>
-        </w:rPr>
-        <w:t>#assert x.__dict__["v5"] == 4 # KeyError: 'v5'</w:t>
-      </w:r>
-    </w:p>
-    <w:p>
-      <w:pPr>
-        <w:spacing w:after="0"/>
-        <w:rPr>
-          <w:rFonts w:ascii="Courier New" w:hAnsi="Courier New" w:cs="Courier New"/>
-        </w:rPr>
-      </w:pPr>
-      <w:r>
-        <w:rPr>
-          <w:rFonts w:ascii="Courier New" w:hAnsi="Courier New" w:cs="Courier New"/>
-        </w:rPr>
-        <w:t>x.v5 = [2, 3, 4]</w:t>
-      </w:r>
-    </w:p>
-    <w:p>
-      <w:pPr>
-        <w:spacing w:after="0"/>
-        <w:rPr>
-          <w:rFonts w:ascii="Courier New" w:hAnsi="Courier New" w:cs="Courier New"/>
-        </w:rPr>
-      </w:pPr>
-      <w:r>
-        <w:rPr>
-          <w:rFonts w:ascii="Courier New" w:hAnsi="Courier New" w:cs="Courier New"/>
-        </w:rPr>
-        <w:t>assert hasattr(x, "v5")</w:t>
-      </w:r>
-    </w:p>
-    <w:p>
-      <w:pPr>
-        <w:spacing w:after="0"/>
-        <w:rPr>
-          <w:rFonts w:ascii="Courier New" w:hAnsi="Courier New" w:cs="Courier New"/>
-        </w:rPr>
-      </w:pPr>
-      <w:r>
-        <w:rPr>
-          <w:rFonts w:ascii="Courier New" w:hAnsi="Courier New" w:cs="Courier New"/>
-        </w:rPr>
-        <w:t>assert not hasattr(y, "v5")</w:t>
-      </w:r>
-    </w:p>
-    <w:p>
-      <w:pPr>
-        <w:spacing w:after="0"/>
-        <w:rPr>
-          <w:rFonts w:ascii="Courier New" w:hAnsi="Courier New" w:cs="Courier New"/>
-        </w:rPr>
-      </w:pPr>
-      <w:r>
-        <w:rPr>
-          <w:rFonts w:ascii="Courier New" w:hAnsi="Courier New" w:cs="Courier New"/>
-        </w:rPr>
-        <w:t>assert x.v5 == [2, 3, 4]</w:t>
-      </w:r>
-    </w:p>
-    <w:p>
-      <w:pPr>
-        <w:spacing w:after="0"/>
-        <w:rPr>
-          <w:rFonts w:ascii="Courier New" w:hAnsi="Courier New" w:cs="Courier New"/>
-        </w:rPr>
-      </w:pPr>
-      <w:r>
-        <w:rPr>
-          <w:rFonts w:ascii="Courier New" w:hAnsi="Courier New" w:cs="Courier New"/>
-        </w:rPr>
-        <w:t>assert x.__dict__["v5"] == [2, 3, 4]</w:t>
-      </w:r>
-    </w:p>
-    <w:p>
-      <w:pPr>
-        <w:spacing w:after="0"/>
-        <w:rPr>
-          <w:rFonts w:ascii="Courier New" w:hAnsi="Courier New" w:cs="Courier New"/>
-        </w:rPr>
-      </w:pPr>
-      <w:r>
-        <w:rPr>
-          <w:rFonts w:ascii="Courier New" w:hAnsi="Courier New" w:cs="Courier New"/>
-        </w:rPr>
-        <w:t>y.v5 = [2, 3, 4]</w:t>
-      </w:r>
-    </w:p>
-    <w:p>
-      <w:pPr>
-        <w:spacing w:after="0"/>
-        <w:rPr>
-          <w:rFonts w:ascii="Courier New" w:hAnsi="Courier New" w:cs="Courier New"/>
-        </w:rPr>
-      </w:pPr>
-      <w:r>
-        <w:rPr>
-          <w:rFonts w:ascii="Courier New" w:hAnsi="Courier New" w:cs="Courier New"/>
-        </w:rPr>
-        <w:lastRenderedPageBreak/>
-        <w:t>assert hasattr(y, "v5")</w:t>
-      </w:r>
-    </w:p>
-    <w:p>
-      <w:pPr>
-        <w:spacing w:after="0"/>
-        <w:rPr>
-          <w:rFonts w:ascii="Courier New" w:hAnsi="Courier New" w:cs="Courier New"/>
-        </w:rPr>
-      </w:pPr>
-      <w:r>
-        <w:rPr>
-          <w:rFonts w:ascii="Courier New" w:hAnsi="Courier New" w:cs="Courier New"/>
-        </w:rPr>
-        <w:t>assert y.v5 == [2, 3, 4]</w:t>
-      </w:r>
-    </w:p>
-    <w:p>
-      <w:pPr>
-        <w:spacing w:after="0"/>
-        <w:rPr>
-          <w:rFonts w:ascii="Courier New" w:hAnsi="Courier New" w:cs="Courier New"/>
-        </w:rPr>
-      </w:pPr>
-      <w:r>
-        <w:rPr>
-          <w:rFonts w:ascii="Courier New" w:hAnsi="Courier New" w:cs="Courier New"/>
-        </w:rPr>
-        <w:t>assert y.__dict__["v5"] == [2, 3, 4]</w:t>
-      </w:r>
-    </w:p>
-    <w:p>
-      <w:pPr>
-        <w:spacing w:after="0"/>
-        <w:rPr>
-          <w:rFonts w:ascii="Courier New" w:hAnsi="Courier New" w:cs="Courier New"/>
-        </w:rPr>
-      </w:pPr>
-      <w:r>
-        <w:rPr>
-          <w:rFonts w:ascii="Courier New" w:hAnsi="Courier New" w:cs="Courier New"/>
-        </w:rPr>
-        <w:t>assert x.v5 is not y.v5</w:t>
-      </w:r>
-    </w:p>
-    <w:p>
-      <w:pPr>
-        <w:rPr>
-          <w:rFonts w:ascii="Courier New" w:hAnsi="Courier New" w:cs="Courier New"/>
-        </w:rPr>
-      </w:pPr>
-      <w:r>
-        <w:rPr>
-          <w:rFonts w:ascii="Courier New" w:hAnsi="Courier New" w:cs="Courier New"/>
-        </w:rPr>
-        <w:t>assert x.v5 == y.v5</w:t>
-      </w:r>
-    </w:p>
-    <w:p>
-      <w:r>
-        <w:t xml:space="preserve">Strictly speaking, there are 2 types of class-related variables: class variables and instance variables.  Both types are stored in dictionaries, one at the class level </w:t>
-      </w:r>
-      <w:r>
-        <w:t xml:space="preserve">(shared by all instances) </w:t>
-      </w:r>
-      <w:r>
-        <w:t>and one for each instance.  Furthermore, for each instance, you can add variables on the fly via the [instance].[var] = value.  This will add the variable to the dictionary for that specific instance.  If the newly added variable has the same name as a class variable, it will shadow the class variable if access is made using the [instance].[var] syntax.</w:t>
-      </w:r>
-    </w:p>
-    <w:p>
-      <w:r>
-        <w:rPr>
-          <w:u w:val="single"/>
-        </w:rPr>
-        <w:t>Methods.py:</w:t>
-      </w:r>
-    </w:p>
-    <w:p>
-      <w:r>
-        <w:t>You can create instance variables inside methods, but not class variables.</w:t>
-      </w:r>
-    </w:p>
-    <w:p>
-      <w:r>
-        <w:t>Instance methods are distinguished by the presence of the keyw</w:t>
-      </w:r>
-      <w:r>
-        <w:t xml:space="preserve">ord self as the first argument.  Class methods do not </w:t>
-      </w:r>
-      <w:r>
-        <w:t>have self as the first argument and their definition must have the decorator @staticmethod in the line above the definition.</w:t>
-      </w:r>
-    </w:p>
-    <w:p>
-      <w:r>
-        <w:rPr>
-          <w:u w:val="single"/>
-        </w:rPr>
-        <w:t>Closure.py:</w:t>
-      </w:r>
-    </w:p>
-    <w:p>
-      <w:r>
-        <w:t>Closures: the concept that a function keeps a copy of its local variables, even if the calling scope appears to indicate that the local variable should not be accessible.</w:t>
-      </w:r>
-      <w:r>
-        <w:t xml:space="preserve">  Succinctly, closure refers to the fact that python functions can have state.</w:t>
-      </w:r>
-    </w:p>
-    <w:p>
-      <w:r>
-        <w:rPr>
-          <w:u w:val="single"/>
-        </w:rPr>
-        <w:t>Sequences.py:</w:t>
-      </w:r>
-    </w:p>
-    <w:p>
-      <w:r>
-        <w:t>Negative indices index from right to left.  Rightmost element is at index -1 (not 0!).</w:t>
-      </w:r>
-      <w:r>
-        <w:t xml:space="preserve">  Using negative indices doesn’t change anything in the direction of iteration; each element has both a positive valued and negative valued index.</w:t>
-      </w:r>
-    </w:p>
-    <w:p>
-      <w:r>
-        <w:t>Interesting case: a[: : -1] reverses all the element of list a.</w:t>
-      </w:r>
-    </w:p>
-    <w:p>
-      <w:r>
-        <w:t>str() converts a non-iterable input into a string.  If the input is iterable, then it attempts to concatenate the elements into a string, which implicitly mandates that all the elements be strings themselves.</w:t>
-      </w:r>
-    </w:p>
-    <w:p>
-      <w:r>
-        <w:rPr>
-          <w:u w:val="single"/>
-        </w:rPr>
-        <w:t>Lists.py:</w:t>
-      </w:r>
-    </w:p>
-    <w:p>
-      <w:r>
-        <w:t>append() adds elements to the end of a list one at a time.  extend() adds a group (i.e. another list, tuple, set) to the end of the list.</w:t>
-      </w:r>
-    </w:p>
-    <w:p>
-      <w:r>
-        <w:t>pop() removes the last item from a list.  remove(x) removes an (or possibly all) elements of value x from a list.</w:t>
-      </w:r>
-    </w:p>
-    <w:p>
-      <w:r>
-        <w:t>Be careful with replication operator *: replicating lists does not create new lists when replicating; it merely replicates pointers.</w:t>
-      </w:r>
-    </w:p>
-    <w:p>
-      <w:r>
-        <w:t>One can use slices as a lval.  See lists.py for examples, and note how application with step size differs.</w:t>
-      </w:r>
-    </w:p>
-    <w:p>
-      <w:r>
-        <w:rPr>
-          <w:u w:val="single"/>
-        </w:rPr>
-        <w:t>Strings.py:</w:t>
-      </w:r>
-    </w:p>
-    <w:p>
-      <w:r>
-        <w:lastRenderedPageBreak/>
-        <w:t>Strings may be delimited with ‘ or “</w:t>
-      </w:r>
-      <w:r>
-        <w:t xml:space="preserve"> or ‘’’ or “””</w:t>
-      </w:r>
-      <w:r>
-        <w:t>.</w:t>
-      </w:r>
-      <w:r>
-        <w:t xml:space="preserve">  Prepending a single-quoted string with ‘r’ causes it to count all characters, including delimiting \.</w:t>
-      </w:r>
-    </w:p>
-    <w:p>
-      <w:r>
-        <w:t xml:space="preserve">in, upper(), lower(), find(), replace(), </w:t>
-      </w:r>
-      <w:r>
-        <w:t xml:space="preserve">and split() </w:t>
-      </w:r>
-      <w:r>
-        <w:t>are a</w:t>
-      </w:r>
-      <w:r>
-        <w:t>ll useful string functions (among others used in the strings.py file).</w:t>
-      </w:r>
-    </w:p>
-    <w:p>
-      <w:r>
-        <w:rPr>
-          <w:u w:val="single"/>
-        </w:rPr>
-        <w:t>RegExps.py:</w:t>
-      </w:r>
-    </w:p>
-    <w:p>
-      <w:r>
-        <w:t>‘.’ operator does not match the newline \n character.</w:t>
-      </w:r>
-    </w:p>
-    <w:p>
-      <w:r>
-        <w:t>Learning regular expression facility of an editor is invaluable.</w:t>
-      </w:r>
-    </w:p>
-    <w:p>
-      <w:r>
-        <w:rPr>
-          <w:i/>
-        </w:rPr>
-        <w:t>Day 5:</w:t>
-      </w:r>
-    </w:p>
-    <w:p>
-      <w:r>
-        <w:rPr>
-          <w:u w:val="single"/>
-        </w:rPr>
-        <w:t>FormattedOutput.py:</w:t>
-      </w:r>
-    </w:p>
-    <w:p>
-      <w:r>
-        <w:t>Format specifiers analogous to those used in Fortran or C.</w:t>
-      </w:r>
-      <w:r>
-        <w:t xml:space="preserve">  Output formatting binary operator is %, with an output formatting string on the LHS and an object or tuple.</w:t>
-      </w:r>
-    </w:p>
-    <w:p>
-      <w:r>
-        <w:rPr>
-          <w:u w:val="single"/>
-        </w:rPr>
-        <w:t>Sets.py:</w:t>
-      </w:r>
-    </w:p>
-    <w:p>
-      <w:r>
-        <w:t>set() creates an empty set.</w:t>
-      </w:r>
-    </w:p>
-    <w:p>
-      <w:r>
-        <w:t>Comparison operators used on sets indicate proper subset (&lt; &gt;) or i</w:t>
-      </w:r>
-      <w:r>
-        <w:t>mproper subsets (&lt;=, &gt;=)</w:t>
-      </w:r>
-      <w:r>
-        <w:t>.</w:t>
-      </w:r>
-    </w:p>
-    <w:p>
-      <w:r>
-        <w:t xml:space="preserve">Sets cannot have duplicate values, but be careful since python imparts/interprets values interestingly.  For example, True == 1 and 2.0 == 2, so if a set is constructed with {True, 1}, it is ambiguous as to whether you will get {True} or {1}, but you will </w:t>
-      </w:r>
-      <w:r>
-        <w:rPr>
-          <w:b/>
-        </w:rPr>
-        <w:t>not</w:t>
-      </w:r>
-      <w:r>
-        <w:t xml:space="preserve"> get {True, 1}</w:t>
-      </w:r>
-    </w:p>
-    <w:p>
-      <w:r>
-        <w:rPr>
-          <w:u w:val="single"/>
-        </w:rPr>
-        <w:t>Dicts.py:</w:t>
-      </w:r>
-    </w:p>
-    <w:p>
-      <w:r>
-        <w:t>Dictionaries can be built over iterables that are key-value pairs – iterables over iterables of length 2 where the first element is hashable.</w:t>
-      </w:r>
-    </w:p>
-    <w:p>
-      <w:r>
-        <w:t>If you create a dictionary with duplicate keys, python will take the last key-value pair of the duplicate keys.</w:t>
-      </w:r>
-    </w:p>
-    <w:p>
-      <w:r>
-        <w:t>{} creates an empty dictionary.</w:t>
-      </w:r>
-    </w:p>
-    <w:p>
-      <w:r>
-        <w:t>You can pop([key]) on dictionaries.</w:t>
-      </w:r>
-      <w:r>
-        <w:t xml:space="preserve">  pop() will return the associated value and remove the key-value pair from the dictionary.</w:t>
-      </w:r>
-    </w:p>
-    <w:p>
-      <w:r>
-        <w:t>Unlike direct indexing using [], using the get() method on a dictionary does not return an exception if the invoked key does not exist.  Instead, get() will return None.</w:t>
-      </w:r>
-    </w:p>
-    <w:p>
-      <w:r>
-        <w:t>zip() is a useful function to create key-value pairs (via a lazy iterator) that may be converted to a dictionary.  If arguments to zip are unequal, it will operate according to the shortest input.</w:t>
-      </w:r>
-    </w:p>
-    <w:p>
-      <w:r>
-        <w:t>For a class, you need __str__ function defined to format the output; otherwise, what will be printed is the address of the instance.</w:t>
-      </w:r>
-    </w:p>
-    <w:p>
-      <w:r>
-        <w:rPr>
-          <w:u w:val="single"/>
-        </w:rPr>
-        <w:t>Decorators.py:</w:t>
-      </w:r>
-    </w:p>
-    <w:p>
-      <w:r>
-        <w:lastRenderedPageBreak/>
-        <w:t>A means to integrate checks into a function via the use of closure on functions.  More than one decorator may be applied to a function, and decorators can even take arguments themselves.</w:t>
-      </w:r>
-    </w:p>
-    <w:p>
-      <w:r>
-        <w:t>More properly, a decorator accepts a function as input and returns a function as output.</w:t>
-      </w:r>
-    </w:p>
-    <w:p>
-      <w:r>
-        <w:rPr>
-          <w:u w:val="single"/>
-        </w:rPr>
         <w:t>Inheiritance.py:</w:t>
       </w:r>
     </w:p>
@@ -2497,8 +3408,6 @@
       <w:r>
         <w:t xml:space="preserve">  If no constructor is defined in the inherited class, the parent constructor is called by default.</w:t>
       </w:r>
-      <w:bookmarkStart w:id="0" w:name="_GoBack"/>
-      <w:bookmarkEnd w:id="0"/>
     </w:p>
     <w:p/>
     <w:sectPr>

</xml_diff>